<commit_message>
primera docu enviable a revisar
</commit_message>
<xml_diff>
--- a/Docu TFG.docx
+++ b/Docu TFG.docx
@@ -2,7 +2,7 @@
 <file path=word/document.xml><?xml version="1.0" encoding="utf-8"?>
 <w:document xmlns:wpc="http://schemas.microsoft.com/office/word/2010/wordprocessingCanvas" xmlns:mc="http://schemas.openxmlformats.org/markup-compatibility/2006" xmlns:o="urn:schemas-microsoft-com:office:office" xmlns:r="http://schemas.openxmlformats.org/officeDocument/2006/relationships" xmlns:m="http://schemas.openxmlformats.org/officeDocument/2006/math" xmlns:v="urn:schemas-microsoft-com:vml" xmlns:wp14="http://schemas.microsoft.com/office/word/2010/wordprocessingDrawing" xmlns:wp="http://schemas.openxmlformats.org/drawingml/2006/wordprocessingDrawing" xmlns:w10="urn:schemas-microsoft-com:office:word" xmlns:w="http://schemas.openxmlformats.org/wordprocessingml/2006/main" xmlns:w14="http://schemas.microsoft.com/office/word/2010/wordml" xmlns:w15="http://schemas.microsoft.com/office/word/2012/wordml" xmlns:wpg="http://schemas.microsoft.com/office/word/2010/wordprocessingGroup" xmlns:wpi="http://schemas.microsoft.com/office/word/2010/wordprocessingInk" xmlns:wne="http://schemas.microsoft.com/office/word/2006/wordml" xmlns:wps="http://schemas.microsoft.com/office/word/2010/wordprocessingShape" xmlns:w16se="http://schemas.microsoft.com/office/word/2015/wordml/symex" xmlns:w16cid="http://schemas.microsoft.com/office/word/2016/wordml/cid" xmlns:w16="http://schemas.microsoft.com/office/word/2018/wordml" xmlns:w16cex="http://schemas.microsoft.com/office/word/2018/wordml/cex" xmlns:w16sdtdh="http://schemas.microsoft.com/office/word/2020/wordml/sdtdatahash" xmlns:w16sdtfl="http://schemas.microsoft.com/office/word/2024/wordml/sdtformatlock" xmlns:a="http://schemas.openxmlformats.org/drawingml/2006/main" xmlns:pic="http://schemas.openxmlformats.org/drawingml/2006/picture" xmlns:a14="http://schemas.microsoft.com/office/drawing/2010/main" mc:Ignorable="w14 w15 wp14 w16se w16cid w16 w16cex w16sdtdh w16sdtfl">
   <w:body>
-    <w:p xmlns:wp14="http://schemas.microsoft.com/office/word/2010/wordml" wp14:paraId="22CD14FE" wp14:textId="18B0C9C8">
+    <w:p xmlns:wp14="http://schemas.microsoft.com/office/word/2010/wordml" wp14:paraId="22CD14FE" wp14:textId="1B6705E6">
       <w:pPr>
         <w:pStyle w:val="Heading1"/>
         <w:spacing w:before="322" w:beforeAutospacing="off" w:after="322" w:afterAutospacing="off"/>
@@ -505,8 +505,11 @@
         <w:t xml:space="preserve"> 2025</w:t>
       </w:r>
     </w:p>
-    <w:p xmlns:wp14="http://schemas.microsoft.com/office/word/2010/wordml" wp14:paraId="5EAC31FB" wp14:textId="4F421302"/>
-    <w:p xmlns:wp14="http://schemas.microsoft.com/office/word/2010/wordml" wp14:paraId="3161CFEB" wp14:textId="6B5B8D52"/>
+    <w:p>
+      <w:pPr>
+        <w:pStyle w:val="Normal"/>
+      </w:pPr>
+    </w:p>
     <w:p xmlns:wp14="http://schemas.microsoft.com/office/word/2010/wordml" wp14:paraId="64E8E4EC" wp14:textId="3329D7E5">
       <w:pPr>
         <w:pStyle w:val="Heading2"/>
@@ -550,11 +553,10 @@
         <w:t>O</w:t>
       </w:r>
     </w:p>
-    <w:p xmlns:wp14="http://schemas.microsoft.com/office/word/2010/wordml" wp14:paraId="41408D86" wp14:textId="650B5154">
+    <w:p xmlns:wp14="http://schemas.microsoft.com/office/word/2010/wordml" wp14:paraId="1FADB4FE" wp14:textId="0F003531">
       <w:pPr>
         <w:pStyle w:val="Normal"/>
         <w:suppressLineNumbers w:val="0"/>
-        <w:bidi w:val="0"/>
         <w:spacing w:before="240" w:beforeAutospacing="off" w:after="240" w:afterAutospacing="off" w:line="279" w:lineRule="auto"/>
         <w:ind w:left="0" w:right="0"/>
         <w:jc w:val="left"/>
@@ -606,7 +608,7 @@
           <w:szCs w:val="24"/>
           <w:lang w:val="es-ES"/>
         </w:rPr>
-        <w:t xml:space="preserve">es el desarrollo completo de una plataforma de un casino online, implementando desde los juegos básicos hasta los sistemas de seguridad y gestión de usuarios. El objetivo es crear una experiencia de juego segura, atractiva y totalmente funcional que demuestre el dominio de </w:t>
+        <w:t>es el desarrollo completo de una plataforma de un casino online, implementando desde los juegos básicos hasta los sistemas de seguridad y gestión de usuarios. El</w:t>
       </w:r>
       <w:r>
         <w:rPr>
@@ -620,7 +622,7 @@
           <w:szCs w:val="24"/>
           <w:lang w:val="es-ES"/>
         </w:rPr>
-        <w:t xml:space="preserve">las </w:t>
+        <w:t xml:space="preserve"> </w:t>
       </w:r>
       <w:r>
         <w:rPr>
@@ -634,7 +636,7 @@
           <w:szCs w:val="24"/>
           <w:lang w:val="es-ES"/>
         </w:rPr>
-        <w:t>tecnologías web</w:t>
+        <w:t xml:space="preserve">objetivo es crear una experiencia de juego segura, atractiva y totalmente funcional que demuestre el dominio de </w:t>
       </w:r>
       <w:r>
         <w:rPr>
@@ -648,11 +650,37 @@
           <w:szCs w:val="24"/>
           <w:lang w:val="es-ES"/>
         </w:rPr>
+        <w:t xml:space="preserve">las </w:t>
+      </w:r>
+      <w:r>
+        <w:rPr>
+          <w:rFonts w:ascii="Aptos" w:hAnsi="Aptos" w:eastAsia="Aptos" w:cs="Aptos"/>
+          <w:b w:val="0"/>
+          <w:bCs w:val="0"/>
+          <w:i w:val="1"/>
+          <w:iCs w:val="1"/>
+          <w:noProof w:val="0"/>
+          <w:sz w:val="24"/>
+          <w:szCs w:val="24"/>
+          <w:lang w:val="es-ES"/>
+        </w:rPr>
+        <w:t>tecnologías web</w:t>
+      </w:r>
+      <w:r>
+        <w:rPr>
+          <w:rFonts w:ascii="Aptos" w:hAnsi="Aptos" w:eastAsia="Aptos" w:cs="Aptos"/>
+          <w:b w:val="0"/>
+          <w:bCs w:val="0"/>
+          <w:i w:val="1"/>
+          <w:iCs w:val="1"/>
+          <w:noProof w:val="0"/>
+          <w:sz w:val="24"/>
+          <w:szCs w:val="24"/>
+          <w:lang w:val="es-ES"/>
+        </w:rPr>
         <w:t>.</w:t>
       </w:r>
     </w:p>
-    <w:p xmlns:wp14="http://schemas.microsoft.com/office/word/2010/wordml" wp14:paraId="7099F1CA" wp14:textId="57BE209A"/>
-    <w:p xmlns:wp14="http://schemas.microsoft.com/office/word/2010/wordml" wp14:paraId="1FADB4FE" wp14:textId="3A08953C"/>
     <w:p xmlns:wp14="http://schemas.microsoft.com/office/word/2010/wordml" wp14:paraId="61C0BFCF" wp14:textId="5F71C017">
       <w:pPr>
         <w:pStyle w:val="Heading2"/>
@@ -674,7 +702,7 @@
     </w:p>
     <w:p xmlns:wp14="http://schemas.microsoft.com/office/word/2010/wordml" wp14:paraId="671730AE" wp14:textId="672A3D46">
       <w:pPr>
-        <w:spacing w:before="0" w:beforeAutospacing="off" w:after="240" w:afterAutospacing="off"/>
+        <w:spacing w:before="0" w:beforeAutospacing="off" w:after="0" w:afterAutospacing="off" w:line="360" w:lineRule="auto"/>
         <w:rPr>
           <w:rFonts w:ascii="Aptos" w:hAnsi="Aptos" w:eastAsia="Aptos" w:cs="Aptos"/>
           <w:noProof w:val="0"/>
@@ -723,7 +751,7 @@
           <w:ilvl w:val="0"/>
           <w:numId w:val="16"/>
         </w:numPr>
-        <w:spacing w:before="0" w:beforeAutospacing="off" w:after="0" w:afterAutospacing="off"/>
+        <w:spacing w:before="0" w:beforeAutospacing="off" w:after="0" w:afterAutospacing="off" w:line="360" w:lineRule="auto"/>
         <w:rPr>
           <w:rFonts w:ascii="Aptos" w:hAnsi="Aptos" w:eastAsia="Aptos" w:cs="Aptos"/>
           <w:noProof w:val="0"/>
@@ -750,7 +778,7 @@
           <w:ilvl w:val="0"/>
           <w:numId w:val="16"/>
         </w:numPr>
-        <w:spacing w:before="0" w:beforeAutospacing="off" w:after="0" w:afterAutospacing="off"/>
+        <w:spacing w:before="0" w:beforeAutospacing="off" w:after="0" w:afterAutospacing="off" w:line="360" w:lineRule="auto"/>
         <w:rPr>
           <w:rFonts w:ascii="Aptos" w:hAnsi="Aptos" w:eastAsia="Aptos" w:cs="Aptos"/>
           <w:noProof w:val="0"/>
@@ -777,7 +805,7 @@
           <w:ilvl w:val="0"/>
           <w:numId w:val="16"/>
         </w:numPr>
-        <w:spacing w:before="0" w:beforeAutospacing="off" w:after="0" w:afterAutospacing="off"/>
+        <w:spacing w:before="0" w:beforeAutospacing="off" w:after="0" w:afterAutospacing="off" w:line="360" w:lineRule="auto"/>
         <w:rPr>
           <w:rFonts w:ascii="Aptos" w:hAnsi="Aptos" w:eastAsia="Aptos" w:cs="Aptos"/>
           <w:noProof w:val="0"/>
@@ -810,7 +838,7 @@
     <w:p xmlns:wp14="http://schemas.microsoft.com/office/word/2010/wordml" wp14:paraId="1B4D7A78" wp14:textId="26830278">
       <w:pPr>
         <w:pStyle w:val="ListParagraph"/>
-        <w:spacing w:before="0" w:beforeAutospacing="off" w:after="0" w:afterAutospacing="off"/>
+        <w:spacing w:before="0" w:beforeAutospacing="off" w:after="0" w:afterAutospacing="off" w:line="360" w:lineRule="auto"/>
         <w:ind w:left="720"/>
         <w:rPr>
           <w:rFonts w:ascii="Aptos" w:hAnsi="Aptos" w:eastAsia="Aptos" w:cs="Aptos"/>
@@ -823,7 +851,7 @@
     </w:p>
     <w:p xmlns:wp14="http://schemas.microsoft.com/office/word/2010/wordml" wp14:paraId="54A60F93" wp14:textId="5626CB3C">
       <w:pPr>
-        <w:spacing w:before="0" w:beforeAutospacing="off" w:after="240" w:afterAutospacing="off"/>
+        <w:spacing w:before="0" w:beforeAutospacing="off" w:after="0" w:afterAutospacing="off" w:line="360" w:lineRule="auto"/>
         <w:rPr>
           <w:rFonts w:ascii="Aptos" w:hAnsi="Aptos" w:eastAsia="Aptos" w:cs="Aptos"/>
           <w:noProof w:val="0"/>
@@ -867,7 +895,7 @@
     </w:p>
     <w:p xmlns:wp14="http://schemas.microsoft.com/office/word/2010/wordml" wp14:paraId="2D2994EC" wp14:textId="0D1F0F59">
       <w:pPr>
-        <w:spacing w:before="0" w:beforeAutospacing="off" w:after="240" w:afterAutospacing="off"/>
+        <w:spacing w:before="0" w:beforeAutospacing="off" w:after="0" w:afterAutospacing="off" w:line="360" w:lineRule="auto"/>
         <w:rPr>
           <w:rFonts w:ascii="Aptos" w:hAnsi="Aptos" w:eastAsia="Aptos" w:cs="Aptos"/>
           <w:noProof w:val="0"/>
@@ -911,7 +939,7 @@
     </w:p>
     <w:p xmlns:wp14="http://schemas.microsoft.com/office/word/2010/wordml" wp14:paraId="3FFD1647" wp14:textId="708191D6">
       <w:pPr>
-        <w:spacing w:before="0" w:beforeAutospacing="off" w:after="240" w:afterAutospacing="off"/>
+        <w:spacing w:before="0" w:beforeAutospacing="off" w:after="0" w:afterAutospacing="off" w:line="360" w:lineRule="auto"/>
         <w:rPr>
           <w:rFonts w:ascii="Aptos" w:hAnsi="Aptos" w:eastAsia="Aptos" w:cs="Aptos"/>
           <w:noProof w:val="0"/>
@@ -960,7 +988,7 @@
           <w:ilvl w:val="0"/>
           <w:numId w:val="19"/>
         </w:numPr>
-        <w:spacing w:before="0" w:beforeAutospacing="off" w:after="0" w:afterAutospacing="off"/>
+        <w:spacing w:before="0" w:beforeAutospacing="off" w:after="0" w:afterAutospacing="off" w:line="360" w:lineRule="auto"/>
         <w:rPr>
           <w:rFonts w:ascii="Aptos" w:hAnsi="Aptos" w:eastAsia="Aptos" w:cs="Aptos"/>
           <w:noProof w:val="0"/>
@@ -1037,7 +1065,7 @@
           <w:ilvl w:val="0"/>
           <w:numId w:val="19"/>
         </w:numPr>
-        <w:spacing w:before="0" w:beforeAutospacing="off" w:after="0" w:afterAutospacing="off"/>
+        <w:spacing w:before="0" w:beforeAutospacing="off" w:after="0" w:afterAutospacing="off" w:line="360" w:lineRule="auto"/>
         <w:rPr>
           <w:rFonts w:ascii="Aptos" w:hAnsi="Aptos" w:eastAsia="Aptos" w:cs="Aptos"/>
           <w:noProof w:val="0"/>
@@ -1110,7 +1138,7 @@
     <w:p xmlns:wp14="http://schemas.microsoft.com/office/word/2010/wordml" wp14:paraId="44E045B5" wp14:textId="0853EB39">
       <w:pPr>
         <w:pStyle w:val="ListParagraph"/>
-        <w:spacing w:before="0" w:beforeAutospacing="off" w:after="0" w:afterAutospacing="off"/>
+        <w:spacing w:before="0" w:beforeAutospacing="off" w:after="0" w:afterAutospacing="off" w:line="360" w:lineRule="auto"/>
         <w:ind w:left="720"/>
         <w:rPr>
           <w:rFonts w:ascii="Aptos" w:hAnsi="Aptos" w:eastAsia="Aptos" w:cs="Aptos"/>
@@ -1123,7 +1151,7 @@
     </w:p>
     <w:p xmlns:wp14="http://schemas.microsoft.com/office/word/2010/wordml" wp14:paraId="72EC3C30" wp14:textId="5BE0B803">
       <w:pPr>
-        <w:spacing w:before="0" w:beforeAutospacing="off" w:after="240" w:afterAutospacing="off"/>
+        <w:spacing w:before="0" w:beforeAutospacing="off" w:after="0" w:afterAutospacing="off" w:line="360" w:lineRule="auto"/>
         <w:rPr>
           <w:rFonts w:ascii="Aptos" w:hAnsi="Aptos" w:eastAsia="Aptos" w:cs="Aptos"/>
           <w:noProof w:val="0"/>
@@ -1172,7 +1200,7 @@
           <w:ilvl w:val="0"/>
           <w:numId w:val="20"/>
         </w:numPr>
-        <w:spacing w:before="0" w:beforeAutospacing="off" w:after="240" w:afterAutospacing="off"/>
+        <w:spacing w:before="0" w:beforeAutospacing="off" w:after="0" w:afterAutospacing="off" w:line="360" w:lineRule="auto"/>
         <w:rPr>
           <w:rFonts w:ascii="Aptos" w:hAnsi="Aptos" w:eastAsia="Aptos" w:cs="Aptos"/>
           <w:noProof w:val="0"/>
@@ -1209,7 +1237,7 @@
           <w:ilvl w:val="0"/>
           <w:numId w:val="20"/>
         </w:numPr>
-        <w:spacing w:before="0" w:beforeAutospacing="off" w:after="240" w:afterAutospacing="off"/>
+        <w:spacing w:before="0" w:beforeAutospacing="off" w:after="0" w:afterAutospacing="off" w:line="360" w:lineRule="auto"/>
         <w:rPr>
           <w:rFonts w:ascii="Aptos" w:hAnsi="Aptos" w:eastAsia="Aptos" w:cs="Aptos"/>
           <w:noProof w:val="0"/>
@@ -1236,7 +1264,7 @@
           <w:ilvl w:val="0"/>
           <w:numId w:val="20"/>
         </w:numPr>
-        <w:spacing w:before="0" w:beforeAutospacing="off" w:after="240" w:afterAutospacing="off"/>
+        <w:spacing w:before="0" w:beforeAutospacing="off" w:after="0" w:afterAutospacing="off" w:line="360" w:lineRule="auto"/>
         <w:rPr>
           <w:rFonts w:ascii="Aptos" w:hAnsi="Aptos" w:eastAsia="Aptos" w:cs="Aptos"/>
           <w:noProof w:val="0"/>
@@ -1263,7 +1291,7 @@
           <w:ilvl w:val="0"/>
           <w:numId w:val="20"/>
         </w:numPr>
-        <w:spacing w:before="0" w:beforeAutospacing="off" w:after="240" w:afterAutospacing="off"/>
+        <w:spacing w:before="0" w:beforeAutospacing="off" w:after="0" w:afterAutospacing="off" w:line="360" w:lineRule="auto"/>
         <w:rPr>
           <w:rFonts w:ascii="Aptos" w:hAnsi="Aptos" w:eastAsia="Aptos" w:cs="Aptos"/>
           <w:noProof w:val="0"/>
@@ -1286,7 +1314,7 @@
     <w:p xmlns:wp14="http://schemas.microsoft.com/office/word/2010/wordml" wp14:paraId="18EA40DF" wp14:textId="22A436B0">
       <w:pPr>
         <w:pStyle w:val="ListParagraph"/>
-        <w:spacing w:before="0" w:beforeAutospacing="off" w:after="0" w:afterAutospacing="off"/>
+        <w:spacing w:before="0" w:beforeAutospacing="off" w:after="0" w:afterAutospacing="off" w:line="360" w:lineRule="auto"/>
         <w:ind w:left="720"/>
         <w:rPr>
           <w:rFonts w:ascii="Aptos" w:hAnsi="Aptos" w:eastAsia="Aptos" w:cs="Aptos"/>
@@ -1299,7 +1327,7 @@
     </w:p>
     <w:p xmlns:wp14="http://schemas.microsoft.com/office/word/2010/wordml" wp14:paraId="1C40E576" wp14:textId="77916CDF">
       <w:pPr>
-        <w:spacing w:before="0" w:beforeAutospacing="off" w:after="240" w:afterAutospacing="off"/>
+        <w:spacing w:before="0" w:beforeAutospacing="off" w:after="0" w:afterAutospacing="off" w:line="360" w:lineRule="auto"/>
         <w:rPr>
           <w:rFonts w:ascii="Aptos" w:hAnsi="Aptos" w:eastAsia="Aptos" w:cs="Aptos"/>
           <w:noProof w:val="0"/>
@@ -1348,7 +1376,7 @@
           <w:ilvl w:val="0"/>
           <w:numId w:val="21"/>
         </w:numPr>
-        <w:spacing w:before="0" w:beforeAutospacing="off" w:after="240" w:afterAutospacing="off"/>
+        <w:spacing w:before="0" w:beforeAutospacing="off" w:after="0" w:afterAutospacing="off" w:line="360" w:lineRule="auto"/>
         <w:rPr>
           <w:rFonts w:ascii="Aptos" w:hAnsi="Aptos" w:eastAsia="Aptos" w:cs="Aptos"/>
           <w:noProof w:val="0"/>
@@ -1385,7 +1413,7 @@
           <w:ilvl w:val="0"/>
           <w:numId w:val="21"/>
         </w:numPr>
-        <w:spacing w:before="0" w:beforeAutospacing="off" w:after="0" w:afterAutospacing="off"/>
+        <w:spacing w:before="0" w:beforeAutospacing="off" w:after="0" w:afterAutospacing="off" w:line="360" w:lineRule="auto"/>
         <w:rPr>
           <w:rFonts w:ascii="Aptos" w:hAnsi="Aptos" w:eastAsia="Aptos" w:cs="Aptos"/>
           <w:noProof w:val="0"/>
@@ -1422,7 +1450,7 @@
           <w:ilvl w:val="0"/>
           <w:numId w:val="21"/>
         </w:numPr>
-        <w:spacing w:before="0" w:beforeAutospacing="off" w:after="0" w:afterAutospacing="off"/>
+        <w:spacing w:before="0" w:beforeAutospacing="off" w:after="0" w:afterAutospacing="off" w:line="360" w:lineRule="auto"/>
         <w:rPr>
           <w:rFonts w:ascii="Aptos" w:hAnsi="Aptos" w:eastAsia="Aptos" w:cs="Aptos"/>
           <w:noProof w:val="0"/>
@@ -1459,7 +1487,7 @@
           <w:ilvl w:val="0"/>
           <w:numId w:val="21"/>
         </w:numPr>
-        <w:spacing w:before="0" w:beforeAutospacing="off" w:after="0" w:afterAutospacing="off"/>
+        <w:spacing w:before="0" w:beforeAutospacing="off" w:after="0" w:afterAutospacing="off" w:line="360" w:lineRule="auto"/>
         <w:rPr>
           <w:rFonts w:ascii="Aptos" w:hAnsi="Aptos" w:eastAsia="Aptos" w:cs="Aptos"/>
           <w:noProof w:val="0"/>
@@ -1492,7 +1520,7 @@
     <w:p xmlns:wp14="http://schemas.microsoft.com/office/word/2010/wordml" wp14:paraId="5F331072" wp14:textId="1694A9CD">
       <w:pPr>
         <w:pStyle w:val="ListParagraph"/>
-        <w:spacing w:before="0" w:beforeAutospacing="off" w:after="0" w:afterAutospacing="off"/>
+        <w:spacing w:before="0" w:beforeAutospacing="off" w:after="0" w:afterAutospacing="off" w:line="360" w:lineRule="auto"/>
         <w:ind w:left="720"/>
         <w:rPr>
           <w:rFonts w:ascii="Aptos" w:hAnsi="Aptos" w:eastAsia="Aptos" w:cs="Aptos"/>
@@ -1505,7 +1533,7 @@
     </w:p>
     <w:p xmlns:wp14="http://schemas.microsoft.com/office/word/2010/wordml" wp14:paraId="3686D0FF" wp14:textId="5DE7EEFE">
       <w:pPr>
-        <w:spacing w:before="0" w:beforeAutospacing="off" w:after="240" w:afterAutospacing="off"/>
+        <w:spacing w:before="0" w:beforeAutospacing="off" w:after="0" w:afterAutospacing="off" w:line="360" w:lineRule="auto"/>
         <w:rPr>
           <w:rFonts w:ascii="Aptos" w:hAnsi="Aptos" w:eastAsia="Aptos" w:cs="Aptos"/>
           <w:noProof w:val="0"/>
@@ -1544,7 +1572,7 @@
           <w:ilvl w:val="0"/>
           <w:numId w:val="22"/>
         </w:numPr>
-        <w:spacing w:before="0" w:beforeAutospacing="off" w:after="0" w:afterAutospacing="off"/>
+        <w:spacing w:before="0" w:beforeAutospacing="off" w:after="0" w:afterAutospacing="off" w:line="360" w:lineRule="auto"/>
         <w:rPr>
           <w:rFonts w:ascii="Aptos" w:hAnsi="Aptos" w:eastAsia="Aptos" w:cs="Aptos"/>
           <w:noProof w:val="0"/>
@@ -1601,7 +1629,7 @@
           <w:ilvl w:val="0"/>
           <w:numId w:val="22"/>
         </w:numPr>
-        <w:spacing w:before="0" w:beforeAutospacing="off" w:after="0" w:afterAutospacing="off"/>
+        <w:spacing w:before="0" w:beforeAutospacing="off" w:after="0" w:afterAutospacing="off" w:line="360" w:lineRule="auto"/>
         <w:rPr>
           <w:rFonts w:ascii="Aptos" w:hAnsi="Aptos" w:eastAsia="Aptos" w:cs="Aptos"/>
           <w:noProof w:val="0"/>
@@ -1644,7 +1672,7 @@
     <w:p xmlns:wp14="http://schemas.microsoft.com/office/word/2010/wordml" wp14:paraId="59FD923E" wp14:textId="5458735F">
       <w:pPr>
         <w:pStyle w:val="ListParagraph"/>
-        <w:spacing w:before="0" w:beforeAutospacing="off" w:after="0" w:afterAutospacing="off"/>
+        <w:spacing w:before="0" w:beforeAutospacing="off" w:after="0" w:afterAutospacing="off" w:line="360" w:lineRule="auto"/>
         <w:ind w:left="720"/>
         <w:rPr>
           <w:rFonts w:ascii="Aptos" w:hAnsi="Aptos" w:eastAsia="Aptos" w:cs="Aptos"/>
@@ -1657,7 +1685,7 @@
     </w:p>
     <w:p xmlns:wp14="http://schemas.microsoft.com/office/word/2010/wordml" wp14:paraId="23A2C3B6" wp14:textId="673F2D13">
       <w:pPr>
-        <w:spacing w:before="0" w:beforeAutospacing="off" w:after="240" w:afterAutospacing="off"/>
+        <w:spacing w:before="0" w:beforeAutospacing="off" w:after="0" w:afterAutospacing="off" w:line="360" w:lineRule="auto"/>
         <w:rPr>
           <w:rFonts w:ascii="Aptos" w:hAnsi="Aptos" w:eastAsia="Aptos" w:cs="Aptos"/>
           <w:noProof w:val="0"/>
@@ -1708,7 +1736,7 @@
           <w:ilvl w:val="0"/>
           <w:numId w:val="28"/>
         </w:numPr>
-        <w:spacing w:before="0" w:beforeAutospacing="off" w:after="240" w:afterAutospacing="off"/>
+        <w:spacing w:before="0" w:beforeAutospacing="off" w:after="0" w:afterAutospacing="off" w:line="360" w:lineRule="auto"/>
         <w:rPr>
           <w:rFonts w:ascii="Aptos" w:hAnsi="Aptos" w:eastAsia="Aptos" w:cs="Aptos"/>
           <w:noProof w:val="0"/>
@@ -1735,7 +1763,7 @@
           <w:ilvl w:val="0"/>
           <w:numId w:val="28"/>
         </w:numPr>
-        <w:spacing w:before="0" w:beforeAutospacing="off" w:after="240" w:afterAutospacing="off"/>
+        <w:spacing w:before="0" w:beforeAutospacing="off" w:after="0" w:afterAutospacing="off" w:line="360" w:lineRule="auto"/>
         <w:rPr>
           <w:rFonts w:ascii="Aptos" w:hAnsi="Aptos" w:eastAsia="Aptos" w:cs="Aptos"/>
           <w:noProof w:val="0"/>
@@ -1757,7 +1785,7 @@
     </w:p>
     <w:p xmlns:wp14="http://schemas.microsoft.com/office/word/2010/wordml" wp14:paraId="6CE0F408" wp14:textId="289FF0EA">
       <w:pPr>
-        <w:spacing w:before="0" w:beforeAutospacing="off" w:after="240" w:afterAutospacing="off"/>
+        <w:spacing w:before="0" w:beforeAutospacing="off" w:after="0" w:afterAutospacing="off" w:line="360" w:lineRule="auto"/>
         <w:rPr>
           <w:rFonts w:ascii="Aptos" w:hAnsi="Aptos" w:eastAsia="Aptos" w:cs="Aptos"/>
           <w:noProof w:val="0"/>
@@ -1803,7 +1831,7 @@
     </w:p>
     <w:p xmlns:wp14="http://schemas.microsoft.com/office/word/2010/wordml" wp14:paraId="03696810" wp14:textId="67D9C5DF">
       <w:pPr>
-        <w:spacing w:before="0" w:beforeAutospacing="off" w:after="240" w:afterAutospacing="off"/>
+        <w:spacing w:before="0" w:beforeAutospacing="off" w:after="0" w:afterAutospacing="off" w:line="360" w:lineRule="auto"/>
         <w:rPr>
           <w:rFonts w:ascii="Aptos" w:hAnsi="Aptos" w:eastAsia="Aptos" w:cs="Aptos"/>
           <w:noProof w:val="0"/>
@@ -1873,7 +1901,7 @@
     </w:p>
     <w:p xmlns:wp14="http://schemas.microsoft.com/office/word/2010/wordml" wp14:paraId="55D71767" wp14:textId="6AEA3F5D">
       <w:pPr>
-        <w:spacing w:before="0" w:beforeAutospacing="off" w:after="240" w:afterAutospacing="off"/>
+        <w:spacing w:before="0" w:beforeAutospacing="off" w:after="0" w:afterAutospacing="off" w:line="360" w:lineRule="auto"/>
         <w:rPr>
           <w:rFonts w:ascii="Aptos" w:hAnsi="Aptos" w:eastAsia="Aptos" w:cs="Aptos"/>
           <w:noProof w:val="0"/>
@@ -1919,7 +1947,7 @@
     </w:p>
     <w:p xmlns:wp14="http://schemas.microsoft.com/office/word/2010/wordml" wp14:paraId="14ED9B45" wp14:textId="2BE3C93D">
       <w:pPr>
-        <w:spacing w:before="0" w:beforeAutospacing="off" w:after="240" w:afterAutospacing="off"/>
+        <w:spacing w:before="0" w:beforeAutospacing="off" w:after="0" w:afterAutospacing="off" w:line="360" w:lineRule="auto"/>
         <w:rPr>
           <w:rFonts w:ascii="Aptos" w:hAnsi="Aptos" w:eastAsia="Aptos" w:cs="Aptos"/>
           <w:noProof w:val="0"/>
@@ -1965,7 +1993,7 @@
     </w:p>
     <w:p xmlns:wp14="http://schemas.microsoft.com/office/word/2010/wordml" wp14:paraId="0C4148EB" wp14:textId="0EA13F59">
       <w:pPr>
-        <w:spacing w:before="0" w:beforeAutospacing="off" w:after="240" w:afterAutospacing="off"/>
+        <w:spacing w:before="0" w:beforeAutospacing="off" w:after="0" w:afterAutospacing="off" w:line="360" w:lineRule="auto"/>
         <w:rPr>
           <w:rFonts w:ascii="Aptos" w:hAnsi="Aptos" w:eastAsia="Aptos" w:cs="Aptos"/>
           <w:noProof w:val="0"/>
@@ -1985,9 +2013,9 @@
         <w:t>13. BIBLIOGRAFIA ......................................................... 18</w:t>
       </w:r>
     </w:p>
-    <w:p xmlns:wp14="http://schemas.microsoft.com/office/word/2010/wordml" wp14:paraId="593D6CFC" wp14:textId="651F58A3">
-      <w:pPr>
-        <w:spacing w:before="0" w:beforeAutospacing="off" w:after="240" w:afterAutospacing="off"/>
+    <w:p>
+      <w:pPr>
+        <w:spacing w:before="0" w:beforeAutospacing="off" w:after="0" w:afterAutospacing="off" w:line="360" w:lineRule="auto"/>
         <w:rPr>
           <w:rFonts w:ascii="Aptos" w:hAnsi="Aptos" w:eastAsia="Aptos" w:cs="Aptos"/>
           <w:noProof w:val="0"/>
@@ -2206,51 +2234,55 @@
     <w:p>
       <w:pPr>
         <w:pStyle w:val="Normal"/>
-      </w:pPr>
-      <w:r>
-        <w:rPr/>
-        <w:t>Podríamos decir varios beneficios que querríamos tener, pero a nivel educativo el dominio de tecnologías modernas y su implementación, compresión de los procesos de desarrollo de un proyecto, experiencia en manej</w:t>
-      </w:r>
-      <w:r>
-        <w:rPr/>
-        <w:t xml:space="preserve">o de seguridad en proyectos. Por otra parte, a nivel profesional ojalá un posicionamiento </w:t>
-      </w:r>
-      <w:r>
-        <w:rPr/>
-        <w:t>gaming</w:t>
-      </w:r>
-      <w:r>
-        <w:rPr/>
-        <w:t xml:space="preserve"> en la industria que hoy en día tiene una gran demanda, demostrar competencias de tener una capacidad</w:t>
-      </w:r>
-      <w:r>
-        <w:rPr/>
-        <w:t xml:space="preserve"> de trabajar con tecnologías modernas. </w:t>
-      </w:r>
-      <w:r>
-        <w:br/>
-      </w:r>
-      <w:r>
-        <w:rPr/>
-        <w:t xml:space="preserve">Y a nivel proyecto que se puede tener una gran confianza en cuanto seguridad de gestión de usuarios, </w:t>
-      </w:r>
-      <w:r>
-        <w:rPr/>
-        <w:t>password</w:t>
-      </w:r>
-      <w:r>
-        <w:rPr/>
-        <w:t>, y transacciones.</w:t>
-      </w:r>
-    </w:p>
-    <w:p>
-      <w:pPr>
-        <w:pStyle w:val="Normal"/>
         <w:suppressLineNumbers w:val="0"/>
         <w:bidi w:val="0"/>
         <w:spacing w:before="160" w:beforeAutospacing="off" w:after="80" w:afterAutospacing="off" w:line="279" w:lineRule="auto"/>
-        <w:ind w:right="0"/>
-        <w:jc w:val="left"/>
+        <w:ind/>
+      </w:pPr>
+      <w:r>
+        <w:rPr/>
+        <w:t>Podríamos decir varios beneficios que querríamos tener, pero a nivel educativo el dominio de tecnologías modernas y su implementación, compresión de los procesos de desarrollo de un proyecto, experiencia en manej</w:t>
+      </w:r>
+      <w:r>
+        <w:rPr/>
+        <w:t xml:space="preserve">o de seguridad en proyectos. Por otra parte, a nivel profesional ojalá un posicionamiento </w:t>
+      </w:r>
+      <w:r>
+        <w:rPr/>
+        <w:t>gaming</w:t>
+      </w:r>
+      <w:r>
+        <w:rPr/>
+        <w:t xml:space="preserve"> en la industria que hoy en día tiene una gran demanda, demostrar competencias de tener una capacidad</w:t>
+      </w:r>
+      <w:r>
+        <w:rPr/>
+        <w:t xml:space="preserve"> de trabajar con tecnologías modernas. </w:t>
+      </w:r>
+      <w:r>
+        <w:br/>
+      </w:r>
+      <w:r>
+        <w:rPr/>
+        <w:t xml:space="preserve">Y a nivel proyecto que se puede tener una gran confianza en cuanto seguridad de gestión de usuarios, </w:t>
+      </w:r>
+      <w:r>
+        <w:rPr/>
+        <w:t>password</w:t>
+      </w:r>
+      <w:r>
+        <w:rPr/>
+        <w:t>, y transacciones.</w:t>
+      </w:r>
+    </w:p>
+    <w:p>
+      <w:pPr>
+        <w:pStyle w:val="Normal"/>
+      </w:pPr>
+    </w:p>
+    <w:p>
+      <w:pPr>
+        <w:pStyle w:val="Normal"/>
       </w:pPr>
     </w:p>
     <w:p>
@@ -2280,7 +2312,11 @@
       </w:r>
       <w:r>
         <w:rPr/>
-        <w:t xml:space="preserve"> para crear un sistema confiable y escalable. Englobando la creación digital que no solo sea entretenimiento de calidad si no que demuestre un dominio de las tecnologías trabajadas. Por otr</w:t>
+        <w:t xml:space="preserve"> para crear un sistema confiable y escalable. Englobando la creación digital </w:t>
+      </w:r>
+      <w:r>
+        <w:rPr/>
+        <w:t>que no solo sea entretenimiento de calidad si no que demuestre un dominio de las tecnologías trabajadas. Por otr</w:t>
       </w:r>
       <w:r>
         <w:rPr/>
@@ -2306,6 +2342,11 @@
         <w:rPr/>
         <w:t>.</w:t>
       </w:r>
+    </w:p>
+    <w:p>
+      <w:pPr>
+        <w:pStyle w:val="Normal"/>
+      </w:pPr>
     </w:p>
     <w:p>
       <w:pPr>
@@ -2871,7 +2912,7 @@
           <w:ilvl w:val="0"/>
           <w:numId w:val="26"/>
         </w:numPr>
-        <w:bidi w:val="0"/>
+        <w:ind/>
         <w:rPr>
           <w:sz w:val="24"/>
           <w:szCs w:val="24"/>
@@ -2947,17 +2988,6 @@
         </w:rPr>
         <w:t>Juego responsable</w:t>
       </w:r>
-    </w:p>
-    <w:p>
-      <w:pPr>
-        <w:pStyle w:val="Normal"/>
-        <w:bidi w:val="0"/>
-        <w:ind w:left="0"/>
-        <w:rPr>
-          <w:sz w:val="24"/>
-          <w:szCs w:val="24"/>
-        </w:rPr>
-      </w:pPr>
     </w:p>
     <w:p>
       <w:pPr>
@@ -3003,14 +3033,19 @@
       </w:pPr>
       <w:r>
         <w:rPr/>
-        <w:t xml:space="preserve">Nuestro diagrama de casos de uso representa una visión más general de todas las interacciones posibles entre los tipos de usuario que tenemos en nuestro proyecto. </w:t>
-      </w:r>
+        <w:t>Nuestro diagrama de casos de uso representa una visión más general de todas las interacciones posibles entre los tipos de usuario que tenemos en nuestro proyecto.</w:t>
+      </w:r>
+    </w:p>
+    <w:p>
+      <w:pPr>
+        <w:pStyle w:val="Normal"/>
+      </w:pPr>
       <w:r>
         <w:drawing>
-          <wp:inline wp14:editId="047BA416" wp14:anchorId="54CA61A3">
-            <wp:extent cx="6638924" cy="4705348"/>
+          <wp:inline wp14:editId="3CDEFBC2" wp14:anchorId="7A6D9EF8">
+            <wp:extent cx="6638924" cy="3829048"/>
             <wp:effectExtent l="0" t="0" r="0" b="0"/>
-            <wp:docPr id="1849030657" name="" title=""/>
+            <wp:docPr id="1865059267" name="" title=""/>
             <wp:cNvGraphicFramePr>
               <a:graphicFrameLocks noChangeAspect="1"/>
             </wp:cNvGraphicFramePr>
@@ -3022,10 +3057,10 @@
                     <pic:cNvPicPr/>
                   </pic:nvPicPr>
                   <pic:blipFill>
-                    <a:blip r:embed="R31ee38aef44140eb">
-                      <a:extLst>
+                    <a:blip r:embed="R99f0b55c840d483b">
+                      <a:extLst xmlns:a="http://schemas.openxmlformats.org/drawingml/2006/main">
                         <a:ext xmlns:a="http://schemas.openxmlformats.org/drawingml/2006/main" uri="{28A0092B-C50C-407E-A947-70E740481C1C}">
-                          <a14:useLocalDpi val="0"/>
+                          <a14:useLocalDpi xmlns:a14="http://schemas.microsoft.com/office/drawing/2010/main" val="0"/>
                         </a:ext>
                       </a:extLst>
                     </a:blip>
@@ -3033,12 +3068,12 @@
                       <a:fillRect/>
                     </a:stretch>
                   </pic:blipFill>
-                  <pic:spPr>
-                    <a:xfrm>
+                  <pic:spPr xmlns:pic="http://schemas.openxmlformats.org/drawingml/2006/picture">
+                    <a:xfrm xmlns:a="http://schemas.openxmlformats.org/drawingml/2006/main" rot="0" flipH="0" flipV="0">
                       <a:off x="0" y="0"/>
-                      <a:ext cx="6638924" cy="4705348"/>
+                      <a:ext cx="6638924" cy="3829048"/>
                     </a:xfrm>
-                    <a:prstGeom prst="rect">
+                    <a:prstGeom xmlns:a="http://schemas.openxmlformats.org/drawingml/2006/main" prst="rect">
                       <a:avLst/>
                     </a:prstGeom>
                   </pic:spPr>
@@ -3051,6 +3086,15 @@
     </w:p>
     <w:p>
       <w:pPr>
+        <w:pStyle w:val="Normal"/>
+      </w:pPr>
+      <w:r>
+        <w:rPr/>
+        <w:t xml:space="preserve"> </w:t>
+      </w:r>
+    </w:p>
+    <w:p>
+      <w:pPr>
         <w:pStyle w:val="Heading3"/>
         <w:bidi w:val="0"/>
         <w:jc w:val="center"/>
@@ -3108,18 +3152,32 @@
           <w:ilvl w:val="1"/>
           <w:numId w:val="39"/>
         </w:numPr>
-        <w:bidi w:val="0"/>
-        <w:rPr>
-          <w:sz w:val="24"/>
-          <w:szCs w:val="24"/>
-        </w:rPr>
-      </w:pPr>
-      <w:r>
-        <w:rPr>
-          <w:sz w:val="24"/>
-          <w:szCs w:val="24"/>
-        </w:rPr>
-        <w:t>Depositar dinero o retirarlo a través de unas de nuestras herramientas (stripe)</w:t>
+        <w:ind/>
+        <w:rPr>
+          <w:sz w:val="24"/>
+          <w:szCs w:val="24"/>
+        </w:rPr>
+      </w:pPr>
+      <w:r>
+        <w:rPr>
+          <w:sz w:val="24"/>
+          <w:szCs w:val="24"/>
+        </w:rPr>
+        <w:t>Depositar dinero o retirarlo a través de unas de nuestras herramientas (</w:t>
+      </w:r>
+      <w:r>
+        <w:rPr>
+          <w:sz w:val="24"/>
+          <w:szCs w:val="24"/>
+        </w:rPr>
+        <w:t>stripe</w:t>
+      </w:r>
+      <w:r>
+        <w:rPr>
+          <w:sz w:val="24"/>
+          <w:szCs w:val="24"/>
+        </w:rPr>
+        <w:t>)</w:t>
       </w:r>
     </w:p>
     <w:p>
@@ -3355,6 +3413,17 @@
     </w:p>
     <w:p>
       <w:pPr>
+        <w:pStyle w:val="Normal"/>
+        <w:bidi w:val="0"/>
+        <w:ind w:left="0"/>
+        <w:rPr>
+          <w:sz w:val="24"/>
+          <w:szCs w:val="24"/>
+        </w:rPr>
+      </w:pPr>
+    </w:p>
+    <w:p>
+      <w:pPr>
         <w:pStyle w:val="Heading3"/>
         <w:bidi w:val="0"/>
         <w:jc w:val="center"/>
@@ -3780,13 +3849,7 @@
     <w:p>
       <w:pPr>
         <w:pStyle w:val="Normal"/>
-        <w:bidi w:val="0"/>
-      </w:pPr>
-    </w:p>
-    <w:p>
-      <w:r>
-        <w:br w:type="page"/>
-      </w:r>
+      </w:pPr>
     </w:p>
     <w:p>
       <w:pPr>
@@ -3889,6 +3952,12 @@
       </w:r>
     </w:p>
     <w:p/>
+    <w:p/>
+    <w:p>
+      <w:pPr>
+        <w:pStyle w:val="Normal"/>
+      </w:pPr>
+    </w:p>
     <w:p>
       <w:pPr>
         <w:pStyle w:val="ListParagraph"/>
@@ -3896,7 +3965,6 @@
           <w:ilvl w:val="0"/>
           <w:numId w:val="30"/>
         </w:numPr>
-        <w:bidi w:val="0"/>
         <w:rPr>
           <w:sz w:val="24"/>
           <w:szCs w:val="24"/>
@@ -3908,6 +3976,13 @@
           <w:szCs w:val="24"/>
         </w:rPr>
         <w:t>Al querer acceder a tu cuenta en nuestra plataforma a través del inicio de sesión</w:t>
+      </w:r>
+      <w:r>
+        <w:rPr>
+          <w:sz w:val="24"/>
+          <w:szCs w:val="24"/>
+        </w:rPr>
+        <w:t>.</w:t>
       </w:r>
     </w:p>
     <w:p>
@@ -4027,14 +4102,25 @@
     </w:p>
     <w:p>
       <w:pPr>
+        <w:pStyle w:val="Normal"/>
+        <w:bidi w:val="0"/>
+        <w:ind w:left="0"/>
+        <w:rPr>
+          <w:sz w:val="24"/>
+          <w:szCs w:val="24"/>
+        </w:rPr>
+      </w:pPr>
+    </w:p>
+    <w:p>
+      <w:pPr>
         <w:pStyle w:val="ListParagraph"/>
         <w:bidi w:val="0"/>
         <w:ind w:left="720"/>
       </w:pPr>
       <w:r>
         <w:drawing>
-          <wp:inline wp14:editId="726393B4" wp14:anchorId="07F95F02">
-            <wp:extent cx="3124876" cy="3753546"/>
+          <wp:inline wp14:editId="58E32F60" wp14:anchorId="07F95F02">
+            <wp:extent cx="3020101" cy="4258372"/>
             <wp:effectExtent l="0" t="0" r="0" b="0"/>
             <wp:docPr id="495916721" name="" title=""/>
             <wp:cNvGraphicFramePr>
@@ -4048,10 +4134,10 @@
                     <pic:cNvPicPr/>
                   </pic:nvPicPr>
                   <pic:blipFill>
-                    <a:blip r:embed="R63472d71be294702">
-                      <a:extLst>
+                    <a:blip r:embed="R21789207c1db4ce5">
+                      <a:extLst xmlns:a="http://schemas.openxmlformats.org/drawingml/2006/main">
                         <a:ext xmlns:a="http://schemas.openxmlformats.org/drawingml/2006/main" uri="{28A0092B-C50C-407E-A947-70E740481C1C}">
-                          <a14:useLocalDpi val="0"/>
+                          <a14:useLocalDpi xmlns:a14="http://schemas.microsoft.com/office/drawing/2010/main" val="0"/>
                         </a:ext>
                       </a:extLst>
                     </a:blip>
@@ -4060,9 +4146,9 @@
                     </a:stretch>
                   </pic:blipFill>
                   <pic:spPr>
-                    <a:xfrm>
+                    <a:xfrm rot="0" flipH="0" flipV="0">
                       <a:off x="0" y="0"/>
-                      <a:ext cx="3124876" cy="3753546"/>
+                      <a:ext cx="3020101" cy="4258372"/>
                     </a:xfrm>
                     <a:prstGeom prst="rect">
                       <a:avLst/>
@@ -4076,8 +4162,8 @@
       </w:r>
       <w:r>
         <w:drawing>
-          <wp:inline wp14:editId="2A74729B" wp14:anchorId="5DB1BD60">
-            <wp:extent cx="2705698" cy="3752853"/>
+          <wp:inline wp14:editId="2E5DCB06" wp14:anchorId="5DB1BD60">
+            <wp:extent cx="2629498" cy="4257678"/>
             <wp:effectExtent l="0" t="0" r="0" b="0"/>
             <wp:docPr id="1847764533" name="" title=""/>
             <wp:cNvGraphicFramePr>
@@ -4091,10 +4177,10 @@
                     <pic:cNvPicPr/>
                   </pic:nvPicPr>
                   <pic:blipFill>
-                    <a:blip r:embed="R090d1f5d599e4782">
-                      <a:extLst>
+                    <a:blip r:embed="R8b672b946b7e4936">
+                      <a:extLst xmlns:a="http://schemas.openxmlformats.org/drawingml/2006/main">
                         <a:ext xmlns:a="http://schemas.openxmlformats.org/drawingml/2006/main" uri="{28A0092B-C50C-407E-A947-70E740481C1C}">
-                          <a14:useLocalDpi val="0"/>
+                          <a14:useLocalDpi xmlns:a14="http://schemas.microsoft.com/office/drawing/2010/main" val="0"/>
                         </a:ext>
                       </a:extLst>
                     </a:blip>
@@ -4103,9 +4189,9 @@
                     </a:stretch>
                   </pic:blipFill>
                   <pic:spPr>
-                    <a:xfrm>
+                    <a:xfrm rot="0" flipH="0" flipV="0">
                       <a:off x="0" y="0"/>
-                      <a:ext cx="2705698" cy="3752853"/>
+                      <a:ext cx="2629498" cy="4257678"/>
                     </a:xfrm>
                     <a:prstGeom prst="rect">
                       <a:avLst/>
@@ -4127,6 +4213,40 @@
     </w:p>
     <w:p>
       <w:pPr>
+        <w:pStyle w:val="Normal"/>
+        <w:bidi w:val="0"/>
+        <w:ind w:left="708"/>
+      </w:pPr>
+    </w:p>
+    <w:p>
+      <w:pPr>
+        <w:pStyle w:val="Normal"/>
+        <w:bidi w:val="0"/>
+        <w:ind w:left="708"/>
+      </w:pPr>
+    </w:p>
+    <w:p>
+      <w:pPr>
+        <w:pStyle w:val="Normal"/>
+        <w:bidi w:val="0"/>
+        <w:ind w:left="708"/>
+      </w:pPr>
+    </w:p>
+    <w:p>
+      <w:pPr>
+        <w:pStyle w:val="Normal"/>
+        <w:bidi w:val="0"/>
+        <w:ind w:left="708"/>
+      </w:pPr>
+    </w:p>
+    <w:p>
+      <w:pPr>
+        <w:pStyle w:val="Normal"/>
+        <w:ind w:left="708"/>
+      </w:pPr>
+    </w:p>
+    <w:p>
+      <w:pPr>
         <w:pStyle w:val="ListParagraph"/>
         <w:numPr>
           <w:ilvl w:val="0"/>
@@ -4153,8 +4273,8 @@
       </w:pPr>
       <w:r>
         <w:drawing>
-          <wp:inline wp14:editId="45D7E0A1" wp14:anchorId="2CBDFE30">
-            <wp:extent cx="6467474" cy="4200524"/>
+          <wp:inline wp14:editId="7512EA24" wp14:anchorId="2CBDFE30">
+            <wp:extent cx="6467474" cy="3924299"/>
             <wp:effectExtent l="0" t="0" r="0" b="0"/>
             <wp:docPr id="42961681" name="" title=""/>
             <wp:cNvGraphicFramePr>
@@ -4168,10 +4288,10 @@
                     <pic:cNvPicPr/>
                   </pic:nvPicPr>
                   <pic:blipFill>
-                    <a:blip r:embed="R86242e8ecb7f4159">
-                      <a:extLst>
+                    <a:blip r:embed="Rd8906daf039246c3">
+                      <a:extLst xmlns:a="http://schemas.openxmlformats.org/drawingml/2006/main">
                         <a:ext xmlns:a="http://schemas.openxmlformats.org/drawingml/2006/main" uri="{28A0092B-C50C-407E-A947-70E740481C1C}">
-                          <a14:useLocalDpi val="0"/>
+                          <a14:useLocalDpi xmlns:a14="http://schemas.microsoft.com/office/drawing/2010/main" val="0"/>
                         </a:ext>
                       </a:extLst>
                     </a:blip>
@@ -4180,9 +4300,9 @@
                     </a:stretch>
                   </pic:blipFill>
                   <pic:spPr>
-                    <a:xfrm>
+                    <a:xfrm rot="0" flipH="0" flipV="0">
                       <a:off x="0" y="0"/>
-                      <a:ext cx="6467474" cy="4200524"/>
+                      <a:ext cx="6467474" cy="3924299"/>
                     </a:xfrm>
                     <a:prstGeom prst="rect">
                       <a:avLst/>
@@ -4243,8 +4363,8 @@
           <mc:Choice xmlns:mc="http://schemas.openxmlformats.org/markup-compatibility/2006" Requires="wpg">
             <w:drawing xmlns:w="http://schemas.openxmlformats.org/wordprocessingml/2006/main">
               <wp:inline xmlns:wp="http://schemas.openxmlformats.org/drawingml/2006/wordprocessingDrawing" xmlns:wp14="http://schemas.microsoft.com/office/word/2010/wordprocessingDrawing" distT="0" distB="0" distL="0" distR="0" wp14:anchorId="5303DC01" wp14:editId="17E71A84">
-                <wp:extent xmlns:wp="http://schemas.openxmlformats.org/drawingml/2006/wordprocessingDrawing" cx="6638290" cy="1590675"/>
-                <wp:effectExtent xmlns:wp="http://schemas.openxmlformats.org/drawingml/2006/wordprocessingDrawing" l="0" t="19050" r="0" b="9525"/>
+                <wp:extent cx="6637655" cy="1187450"/>
+                <wp:effectExtent l="0" t="19050" r="0" b="0"/>
                 <wp:docPr xmlns:wp="http://schemas.openxmlformats.org/drawingml/2006/wordprocessingDrawing" id="1098449435" name="Grupo 1"/>
                 <wp:cNvGraphicFramePr xmlns:wp="http://schemas.openxmlformats.org/drawingml/2006/wordprocessingDrawing"/>
                 <a:graphic xmlns:a="http://schemas.openxmlformats.org/drawingml/2006/main">
@@ -4254,7 +4374,7 @@
                       <wpg:grpSpPr>
                         <a:xfrm>
                           <a:off x="0" y="0"/>
-                          <a:ext cx="6638290" cy="1590675"/>
+                          <a:ext cx="6637655" cy="1187450"/>
                           <a:chOff x="0" y="0"/>
                           <a:chExt cx="6638290" cy="1590675"/>
                         </a:xfrm>
@@ -4358,13 +4478,13 @@
               </wp:inline>
             </w:drawing>
           </mc:Choice>
-          <mc:Fallback xmlns:mc="http://schemas.openxmlformats.org/markup-compatibility/2006"/>
+          <mc:Fallback xmlns:pic="http://schemas.openxmlformats.org/drawingml/2006/picture" xmlns:a="http://schemas.openxmlformats.org/drawingml/2006/main"/>
         </mc:AlternateContent>
       </w:r>
       <w:r>
         <w:drawing>
           <wp:inline wp14:editId="51739E1F" wp14:anchorId="38FFA5C1">
-            <wp:extent cx="3181794" cy="2810267"/>
+            <wp:extent cx="3181794" cy="2353067"/>
             <wp:effectExtent l="0" t="0" r="0" b="0"/>
             <wp:docPr id="1296310815" name="" title=""/>
             <wp:cNvGraphicFramePr>
@@ -4379,9 +4499,9 @@
                   </pic:nvPicPr>
                   <pic:blipFill>
                     <a:blip r:embed="R14c5d4bb8fc348f4">
-                      <a:extLst>
+                      <a:extLst xmlns:a="http://schemas.openxmlformats.org/drawingml/2006/main">
                         <a:ext xmlns:a="http://schemas.openxmlformats.org/drawingml/2006/main" uri="{28A0092B-C50C-407E-A947-70E740481C1C}">
-                          <a14:useLocalDpi val="0"/>
+                          <a14:useLocalDpi xmlns:a14="http://schemas.microsoft.com/office/drawing/2010/main" val="0"/>
                         </a:ext>
                       </a:extLst>
                     </a:blip>
@@ -4390,9 +4510,9 @@
                     </a:stretch>
                   </pic:blipFill>
                   <pic:spPr>
-                    <a:xfrm>
+                    <a:xfrm rot="0" flipH="0" flipV="0">
                       <a:off x="0" y="0"/>
-                      <a:ext cx="3181794" cy="2810267"/>
+                      <a:ext cx="3181794" cy="2353067"/>
                     </a:xfrm>
                     <a:prstGeom prst="rect">
                       <a:avLst/>
@@ -4407,13 +4527,6 @@
     </w:p>
     <w:p>
       <w:pPr>
-        <w:pStyle w:val="Normal"/>
-        <w:bidi w:val="0"/>
-        <w:ind w:left="0"/>
-      </w:pPr>
-    </w:p>
-    <w:p>
-      <w:pPr>
         <w:pStyle w:val="ListParagraph"/>
         <w:numPr>
           <w:ilvl w:val="0"/>
@@ -4455,8 +4568,8 @@
       </w:pPr>
       <w:r>
         <w:drawing>
-          <wp:inline wp14:editId="4E2B2E04" wp14:anchorId="66674A04">
-            <wp:extent cx="6410324" cy="2562225"/>
+          <wp:inline wp14:editId="1E8418DA" wp14:anchorId="66674A04">
+            <wp:extent cx="6410324" cy="3181350"/>
             <wp:effectExtent l="0" t="0" r="0" b="0"/>
             <wp:docPr id="457046653" name="" title=""/>
             <wp:cNvGraphicFramePr>
@@ -4470,10 +4583,10 @@
                     <pic:cNvPicPr/>
                   </pic:nvPicPr>
                   <pic:blipFill>
-                    <a:blip r:embed="R22ac081457b94804">
-                      <a:extLst>
+                    <a:blip r:embed="R4ec26c0341b742e7">
+                      <a:extLst xmlns:a="http://schemas.openxmlformats.org/drawingml/2006/main">
                         <a:ext xmlns:a="http://schemas.openxmlformats.org/drawingml/2006/main" uri="{28A0092B-C50C-407E-A947-70E740481C1C}">
-                          <a14:useLocalDpi val="0"/>
+                          <a14:useLocalDpi xmlns:a14="http://schemas.microsoft.com/office/drawing/2010/main" val="0"/>
                         </a:ext>
                       </a:extLst>
                     </a:blip>
@@ -4482,9 +4595,9 @@
                     </a:stretch>
                   </pic:blipFill>
                   <pic:spPr>
-                    <a:xfrm>
+                    <a:xfrm rot="0" flipH="0" flipV="0">
                       <a:off x="0" y="0"/>
-                      <a:ext cx="6410324" cy="2562225"/>
+                      <a:ext cx="6410324" cy="3181350"/>
                     </a:xfrm>
                     <a:prstGeom prst="rect">
                       <a:avLst/>
@@ -4513,13 +4626,6 @@
     </w:p>
     <w:p>
       <w:pPr>
-        <w:pStyle w:val="Normal"/>
-        <w:bidi w:val="0"/>
-        <w:ind w:left="0"/>
-      </w:pPr>
-    </w:p>
-    <w:p>
-      <w:pPr>
         <w:pStyle w:val="ListParagraph"/>
         <w:numPr>
           <w:ilvl w:val="0"/>
@@ -4566,10 +4672,10 @@
         <mc:AlternateContent xmlns:mc="http://schemas.openxmlformats.org/markup-compatibility/2006">
           <mc:Choice xmlns:mc="http://schemas.openxmlformats.org/markup-compatibility/2006" Requires="wpg">
             <w:drawing xmlns:w="http://schemas.openxmlformats.org/wordprocessingml/2006/main">
-              <wp:inline xmlns:wp="http://schemas.openxmlformats.org/drawingml/2006/wordprocessingDrawing" xmlns:wp14="http://schemas.microsoft.com/office/word/2010/wordprocessingDrawing" distT="0" distB="0" distL="0" distR="0" wp14:anchorId="5452F204" wp14:editId="3F39A2AA">
-                <wp:extent xmlns:wp="http://schemas.openxmlformats.org/drawingml/2006/wordprocessingDrawing" cx="6638290" cy="1340485"/>
-                <wp:effectExtent xmlns:wp="http://schemas.openxmlformats.org/drawingml/2006/wordprocessingDrawing" l="0" t="0" r="0" b="0"/>
-                <wp:docPr xmlns:wp="http://schemas.openxmlformats.org/drawingml/2006/wordprocessingDrawing" id="564295490" name="Grupo 1"/>
+              <wp:inline xmlns:wp="http://schemas.openxmlformats.org/drawingml/2006/wordprocessingDrawing" xmlns:wp14="http://schemas.microsoft.com/office/word/2010/wordprocessingDrawing" distT="0" distB="0" distL="0" distR="0" wp14:anchorId="0E707CBE" wp14:editId="7AA890F4">
+                <wp:extent cx="6638290" cy="1445260"/>
+                <wp:effectExtent l="0" t="0" r="0" b="2540"/>
+                <wp:docPr xmlns:wp="http://schemas.openxmlformats.org/drawingml/2006/wordprocessingDrawing" id="1614257297" name="Grupo 1"/>
                 <wp:cNvGraphicFramePr xmlns:wp="http://schemas.openxmlformats.org/drawingml/2006/wordprocessingDrawing"/>
                 <a:graphic xmlns:a="http://schemas.openxmlformats.org/drawingml/2006/main">
                   <a:graphicData uri="http://schemas.microsoft.com/office/word/2010/wordprocessingGroup">
@@ -4578,7 +4684,7 @@
                       <wpg:grpSpPr>
                         <a:xfrm>
                           <a:off x="0" y="0"/>
-                          <a:ext cx="6638290" cy="1340485"/>
+                          <a:ext cx="6638290" cy="1445260"/>
                           <a:chOff x="0" y="0"/>
                           <a:chExt cx="6638290" cy="1095375"/>
                         </a:xfrm>
@@ -4682,9 +4788,80 @@
               </wp:inline>
             </w:drawing>
           </mc:Choice>
-          <mc:Fallback xmlns:pic="http://schemas.openxmlformats.org/drawingml/2006/picture" xmlns:a="http://schemas.openxmlformats.org/drawingml/2006/main" xmlns:mc="http://schemas.openxmlformats.org/markup-compatibility/2006"/>
+          <mc:Fallback xmlns:a="http://schemas.openxmlformats.org/drawingml/2006/main" xmlns:pic="http://schemas.openxmlformats.org/drawingml/2006/picture"/>
         </mc:AlternateContent>
       </w:r>
+    </w:p>
+    <w:p>
+      <w:pPr>
+        <w:pStyle w:val="Normal"/>
+        <w:bidi w:val="0"/>
+        <w:ind w:left="720"/>
+        <w:rPr>
+          <w:sz w:val="24"/>
+          <w:szCs w:val="24"/>
+        </w:rPr>
+      </w:pPr>
+    </w:p>
+    <w:p>
+      <w:pPr>
+        <w:pStyle w:val="Normal"/>
+        <w:bidi w:val="0"/>
+        <w:ind w:left="720"/>
+        <w:rPr>
+          <w:sz w:val="24"/>
+          <w:szCs w:val="24"/>
+        </w:rPr>
+      </w:pPr>
+    </w:p>
+    <w:p>
+      <w:pPr>
+        <w:pStyle w:val="Normal"/>
+        <w:bidi w:val="0"/>
+        <w:ind w:left="720"/>
+        <w:rPr>
+          <w:sz w:val="24"/>
+          <w:szCs w:val="24"/>
+        </w:rPr>
+      </w:pPr>
+    </w:p>
+    <w:p>
+      <w:pPr>
+        <w:pStyle w:val="Normal"/>
+        <w:bidi w:val="0"/>
+        <w:ind w:left="720"/>
+        <w:rPr>
+          <w:sz w:val="24"/>
+          <w:szCs w:val="24"/>
+        </w:rPr>
+      </w:pPr>
+    </w:p>
+    <w:p>
+      <w:pPr>
+        <w:pStyle w:val="Normal"/>
+        <w:bidi w:val="0"/>
+        <w:ind w:left="720"/>
+        <w:rPr>
+          <w:sz w:val="24"/>
+          <w:szCs w:val="24"/>
+        </w:rPr>
+      </w:pPr>
+    </w:p>
+    <w:p>
+      <w:pPr>
+        <w:pStyle w:val="Normal"/>
+        <w:bidi w:val="0"/>
+        <w:ind w:left="720"/>
+        <w:rPr>
+          <w:sz w:val="24"/>
+          <w:szCs w:val="24"/>
+        </w:rPr>
+      </w:pPr>
+    </w:p>
+    <w:p>
+      <w:pPr>
+        <w:ind w:left="720"/>
+      </w:pPr>
     </w:p>
     <w:p>
       <w:pPr>
@@ -4734,10 +4911,10 @@
         <mc:AlternateContent xmlns:mc="http://schemas.openxmlformats.org/markup-compatibility/2006">
           <mc:Choice xmlns:mc="http://schemas.openxmlformats.org/markup-compatibility/2006" Requires="wpg">
             <w:drawing xmlns:w="http://schemas.openxmlformats.org/wordprocessingml/2006/main">
-              <wp:inline xmlns:wp="http://schemas.openxmlformats.org/drawingml/2006/wordprocessingDrawing" xmlns:wp14="http://schemas.microsoft.com/office/word/2010/wordprocessingDrawing" distT="0" distB="0" distL="0" distR="0" wp14:anchorId="6093F75D" wp14:editId="737346F1">
-                <wp:extent xmlns:wp="http://schemas.openxmlformats.org/drawingml/2006/wordprocessingDrawing" cx="6638290" cy="929640"/>
-                <wp:effectExtent xmlns:wp="http://schemas.openxmlformats.org/drawingml/2006/wordprocessingDrawing" l="0" t="0" r="0" b="22860"/>
-                <wp:docPr xmlns:wp="http://schemas.openxmlformats.org/drawingml/2006/wordprocessingDrawing" id="1938317937" name="Grupo 1"/>
+              <wp:inline xmlns:wp="http://schemas.openxmlformats.org/drawingml/2006/wordprocessingDrawing" xmlns:wp14="http://schemas.microsoft.com/office/word/2010/wordprocessingDrawing" distT="0" distB="0" distL="0" distR="0" wp14:anchorId="0D8F570A" wp14:editId="51AD26B6">
+                <wp:extent cx="6638290" cy="993140"/>
+                <wp:effectExtent l="0" t="0" r="0" b="16510"/>
+                <wp:docPr xmlns:wp="http://schemas.openxmlformats.org/drawingml/2006/wordprocessingDrawing" id="31520479" name="Grupo 1"/>
                 <wp:cNvGraphicFramePr xmlns:wp="http://schemas.openxmlformats.org/drawingml/2006/wordprocessingDrawing"/>
                 <a:graphic xmlns:a="http://schemas.openxmlformats.org/drawingml/2006/main">
                   <a:graphicData uri="http://schemas.microsoft.com/office/word/2010/wordprocessingGroup">
@@ -4746,7 +4923,7 @@
                       <wpg:grpSpPr>
                         <a:xfrm>
                           <a:off x="0" y="0"/>
-                          <a:ext cx="6638290" cy="929640"/>
+                          <a:ext cx="6638290" cy="993140"/>
                           <a:chOff x="0" y="0"/>
                           <a:chExt cx="6638290" cy="800100"/>
                         </a:xfrm>
@@ -4850,13 +5027,13 @@
               </wp:inline>
             </w:drawing>
           </mc:Choice>
-          <mc:Fallback xmlns:a="http://schemas.openxmlformats.org/drawingml/2006/main" xmlns:pic="http://schemas.openxmlformats.org/drawingml/2006/picture" xmlns:mc="http://schemas.openxmlformats.org/markup-compatibility/2006"/>
+          <mc:Fallback xmlns:a="http://schemas.openxmlformats.org/drawingml/2006/main" xmlns:pic="http://schemas.openxmlformats.org/drawingml/2006/picture"/>
         </mc:AlternateContent>
       </w:r>
       <w:r>
         <w:drawing>
-          <wp:inline wp14:editId="4E79C2E6" wp14:anchorId="51CAA20E">
-            <wp:extent cx="6638924" cy="4648200"/>
+          <wp:inline wp14:editId="1FB19B5A" wp14:anchorId="51CAA20E">
+            <wp:extent cx="6638924" cy="4867276"/>
             <wp:effectExtent l="0" t="0" r="0" b="0"/>
             <wp:docPr id="1040304887" name="" title=""/>
             <wp:cNvGraphicFramePr>
@@ -4870,10 +5047,10 @@
                     <pic:cNvPicPr/>
                   </pic:nvPicPr>
                   <pic:blipFill>
-                    <a:blip r:embed="Rbe584d3bdece48f9">
-                      <a:extLst>
+                    <a:blip r:embed="R709610965d0e448a">
+                      <a:extLst xmlns:a="http://schemas.openxmlformats.org/drawingml/2006/main">
                         <a:ext xmlns:a="http://schemas.openxmlformats.org/drawingml/2006/main" uri="{28A0092B-C50C-407E-A947-70E740481C1C}">
-                          <a14:useLocalDpi val="0"/>
+                          <a14:useLocalDpi xmlns:a14="http://schemas.microsoft.com/office/drawing/2010/main" val="0"/>
                         </a:ext>
                       </a:extLst>
                     </a:blip>
@@ -4882,9 +5059,9 @@
                     </a:stretch>
                   </pic:blipFill>
                   <pic:spPr>
-                    <a:xfrm>
+                    <a:xfrm rot="0" flipH="0" flipV="0">
                       <a:off x="0" y="0"/>
-                      <a:ext cx="6638924" cy="4648200"/>
+                      <a:ext cx="6638924" cy="4867276"/>
                     </a:xfrm>
                     <a:prstGeom prst="rect">
                       <a:avLst/>
@@ -4923,6 +5100,18 @@
     </w:p>
     <w:p>
       <w:pPr>
+        <w:bidi w:val="0"/>
+        <w:ind w:left="0"/>
+      </w:pPr>
+    </w:p>
+    <w:p>
+      <w:pPr>
+        <w:pStyle w:val="Normal"/>
+        <w:ind w:left="0"/>
+      </w:pPr>
+    </w:p>
+    <w:p>
+      <w:pPr>
         <w:pStyle w:val="ListParagraph"/>
         <w:numPr>
           <w:ilvl w:val="0"/>
@@ -4950,7 +5139,7 @@
       </w:pPr>
       <w:r>
         <w:drawing>
-          <wp:inline wp14:editId="2CB43651" wp14:anchorId="64ECF4E6">
+          <wp:inline wp14:editId="232D86C9" wp14:anchorId="64ECF4E6">
             <wp:extent cx="4820324" cy="4410825"/>
             <wp:effectExtent l="0" t="0" r="0" b="0"/>
             <wp:docPr id="1540146396" name="" title=""/>
@@ -4965,7 +5154,7 @@
                     <pic:cNvPicPr/>
                   </pic:nvPicPr>
                   <pic:blipFill>
-                    <a:blip r:embed="R26af99af82b84807">
+                    <a:blip r:embed="R7e7be4489f194e5a">
                       <a:extLst>
                         <a:ext xmlns:a="http://schemas.openxmlformats.org/drawingml/2006/main" uri="{28A0092B-C50C-407E-A947-70E740481C1C}">
                           <a14:useLocalDpi val="0"/>
@@ -5195,12 +5384,41 @@
     </w:p>
     <w:p>
       <w:pPr>
+        <w:pStyle w:val="Normal"/>
+        <w:bidi w:val="0"/>
+        <w:rPr>
+          <w:sz w:val="24"/>
+          <w:szCs w:val="24"/>
+        </w:rPr>
+      </w:pPr>
+    </w:p>
+    <w:p>
+      <w:pPr>
+        <w:pStyle w:val="Normal"/>
+        <w:bidi w:val="0"/>
+        <w:rPr>
+          <w:sz w:val="24"/>
+          <w:szCs w:val="24"/>
+        </w:rPr>
+      </w:pPr>
+    </w:p>
+    <w:p>
+      <w:pPr>
+        <w:pStyle w:val="Normal"/>
+        <w:rPr>
+          <w:sz w:val="24"/>
+          <w:szCs w:val="24"/>
+        </w:rPr>
+      </w:pPr>
+    </w:p>
+    <w:p>
+      <w:pPr>
         <w:ind w:left="0"/>
       </w:pPr>
       <w:r>
         <w:drawing>
-          <wp:inline wp14:editId="72AA5595" wp14:anchorId="290EBD41">
-            <wp:extent cx="6638924" cy="4457700"/>
+          <wp:inline wp14:editId="46EA2109" wp14:anchorId="290EBD41">
+            <wp:extent cx="6638924" cy="4152900"/>
             <wp:effectExtent l="0" t="0" r="0" b="0"/>
             <wp:docPr id="304171192" name="" title=""/>
             <wp:cNvGraphicFramePr>
@@ -5214,7 +5432,7 @@
                     <pic:cNvPicPr/>
                   </pic:nvPicPr>
                   <pic:blipFill>
-                    <a:blip r:embed="R016b0a2ef6d2450e">
+                    <a:blip r:embed="Ra50b8afb344b4d5c">
                       <a:extLst xmlns:a="http://schemas.openxmlformats.org/drawingml/2006/main">
                         <a:ext xmlns:a="http://schemas.openxmlformats.org/drawingml/2006/main" uri="{28A0092B-C50C-407E-A947-70E740481C1C}">
                           <a14:useLocalDpi xmlns:a14="http://schemas.microsoft.com/office/drawing/2010/main" val="0"/>
@@ -5228,7 +5446,7 @@
                   <pic:spPr>
                     <a:xfrm rot="0" flipH="0" flipV="0">
                       <a:off x="0" y="0"/>
-                      <a:ext cx="6638924" cy="4457700"/>
+                      <a:ext cx="6638924" cy="4152900"/>
                     </a:xfrm>
                     <a:prstGeom prst="rect">
                       <a:avLst/>
@@ -5317,15 +5535,14 @@
     </w:p>
     <w:p>
       <w:pPr>
-        <w:bidi w:val="0"/>
         <w:spacing w:before="0" w:beforeAutospacing="off" w:after="160" w:afterAutospacing="off" w:line="279" w:lineRule="auto"/>
         <w:ind w:left="0" w:right="0"/>
         <w:jc w:val="left"/>
       </w:pPr>
       <w:r>
         <w:drawing>
-          <wp:inline wp14:editId="6FE4AE1F" wp14:anchorId="41ED6ABD">
-            <wp:extent cx="6638924" cy="3781425"/>
+          <wp:inline wp14:editId="7185576F" wp14:anchorId="1CE0409F">
+            <wp:extent cx="6638924" cy="3181350"/>
             <wp:effectExtent l="0" t="0" r="0" b="0"/>
             <wp:docPr id="1777486151" name="" title=""/>
             <wp:cNvGraphicFramePr>
@@ -5339,7 +5556,7 @@
                     <pic:cNvPicPr/>
                   </pic:nvPicPr>
                   <pic:blipFill>
-                    <a:blip r:embed="R1a567ce9c6f14817">
+                    <a:blip r:embed="R3295a67d4f284426">
                       <a:extLst xmlns:a="http://schemas.openxmlformats.org/drawingml/2006/main">
                         <a:ext xmlns:a="http://schemas.openxmlformats.org/drawingml/2006/main" uri="{28A0092B-C50C-407E-A947-70E740481C1C}">
                           <a14:useLocalDpi xmlns:a14="http://schemas.microsoft.com/office/drawing/2010/main" val="0"/>
@@ -5353,7 +5570,7 @@
                   <pic:spPr>
                     <a:xfrm rot="0" flipH="0" flipV="0">
                       <a:off x="0" y="0"/>
-                      <a:ext cx="6638924" cy="3781425"/>
+                      <a:ext cx="6638924" cy="3181350"/>
                     </a:xfrm>
                     <a:prstGeom prst="rect">
                       <a:avLst/>
@@ -5427,7 +5644,7 @@
       </w:pPr>
       <w:r>
         <w:drawing>
-          <wp:inline wp14:editId="677293CA" wp14:anchorId="29A63BC4">
+          <wp:inline wp14:editId="63B41F9D" wp14:anchorId="29A63BC4">
             <wp:extent cx="1524213" cy="1724266"/>
             <wp:effectExtent l="0" t="0" r="0" b="0"/>
             <wp:docPr id="885823354" name="" title=""/>
@@ -5442,7 +5659,7 @@
                     <pic:cNvPicPr/>
                   </pic:nvPicPr>
                   <pic:blipFill>
-                    <a:blip r:embed="R9da11cd72e7841cd">
+                    <a:blip r:embed="Re88b21f520854ea9">
                       <a:extLst>
                         <a:ext xmlns:a="http://schemas.openxmlformats.org/drawingml/2006/main" uri="{28A0092B-C50C-407E-A947-70E740481C1C}">
                           <a14:useLocalDpi val="0"/>
@@ -5470,7 +5687,7 @@
       </w:r>
       <w:r>
         <w:drawing>
-          <wp:inline wp14:editId="0D369CD3" wp14:anchorId="2F1C9B25">
+          <wp:inline wp14:editId="3B281563" wp14:anchorId="2F1C9B25">
             <wp:extent cx="1695687" cy="2838846"/>
             <wp:effectExtent l="0" t="0" r="0" b="0"/>
             <wp:docPr id="470432285" name="" title=""/>
@@ -5485,7 +5702,7 @@
                     <pic:cNvPicPr/>
                   </pic:nvPicPr>
                   <pic:blipFill>
-                    <a:blip r:embed="R968909630d1342ef">
+                    <a:blip r:embed="R4c4328e55f8e49aa">
                       <a:extLst>
                         <a:ext xmlns:a="http://schemas.openxmlformats.org/drawingml/2006/main" uri="{28A0092B-C50C-407E-A947-70E740481C1C}">
                           <a14:useLocalDpi val="0"/>
@@ -5513,7 +5730,7 @@
       </w:r>
       <w:r>
         <w:drawing>
-          <wp:inline wp14:editId="4425BB07" wp14:anchorId="1D8BEB64">
+          <wp:inline wp14:editId="45F2E6B2" wp14:anchorId="1D8BEB64">
             <wp:extent cx="1800476" cy="2810267"/>
             <wp:effectExtent l="0" t="0" r="0" b="0"/>
             <wp:docPr id="1367730418" name="" title=""/>
@@ -5528,7 +5745,7 @@
                     <pic:cNvPicPr/>
                   </pic:nvPicPr>
                   <pic:blipFill>
-                    <a:blip r:embed="R4884b374d664468f">
+                    <a:blip r:embed="Rc3497a8589d64243">
                       <a:extLst>
                         <a:ext xmlns:a="http://schemas.openxmlformats.org/drawingml/2006/main" uri="{28A0092B-C50C-407E-A947-70E740481C1C}">
                           <a14:useLocalDpi val="0"/>
@@ -5561,17 +5778,16 @@
     </w:p>
     <w:p>
       <w:pPr>
-        <w:bidi w:val="0"/>
         <w:spacing w:before="0" w:beforeAutospacing="off" w:after="160" w:afterAutospacing="off" w:line="279" w:lineRule="auto"/>
         <w:ind w:left="0" w:right="0"/>
         <w:jc w:val="left"/>
       </w:pPr>
       <w:r>
         <w:drawing>
-          <wp:inline wp14:editId="297FAE4E" wp14:anchorId="6DB21E73">
+          <wp:inline wp14:editId="1AC61CEB" wp14:anchorId="6DB21E73">
             <wp:extent cx="6638924" cy="4829175"/>
             <wp:effectExtent l="0" t="0" r="0" b="0"/>
-            <wp:docPr id="1777486151" name="" title=""/>
+            <wp:docPr id="1233251701" name="" title=""/>
             <wp:cNvGraphicFramePr>
               <a:graphicFrameLocks noChangeAspect="1"/>
             </wp:cNvGraphicFramePr>
@@ -5583,10 +5799,10 @@
                     <pic:cNvPicPr/>
                   </pic:nvPicPr>
                   <pic:blipFill>
-                    <a:blip r:embed="R430835c614ad40b2">
-                      <a:extLst>
+                    <a:blip r:embed="Re55a1b6ccd3046c7">
+                      <a:extLst xmlns:a="http://schemas.openxmlformats.org/drawingml/2006/main">
                         <a:ext xmlns:a="http://schemas.openxmlformats.org/drawingml/2006/main" uri="{28A0092B-C50C-407E-A947-70E740481C1C}">
-                          <a14:useLocalDpi val="0"/>
+                          <a14:useLocalDpi xmlns:a14="http://schemas.microsoft.com/office/drawing/2010/main" val="0"/>
                         </a:ext>
                       </a:extLst>
                     </a:blip>
@@ -5595,7 +5811,7 @@
                     </a:stretch>
                   </pic:blipFill>
                   <pic:spPr>
-                    <a:xfrm>
+                    <a:xfrm rot="0" flipH="0" flipV="0">
                       <a:off x="0" y="0"/>
                       <a:ext cx="6638924" cy="4829175"/>
                     </a:xfrm>
@@ -5639,8 +5855,8 @@
       </w:pPr>
       <w:r>
         <w:drawing>
-          <wp:inline wp14:editId="15EB243D" wp14:anchorId="6C42A747">
-            <wp:extent cx="6638924" cy="3305175"/>
+          <wp:inline wp14:editId="5B4EB4AB" wp14:anchorId="6C42A747">
+            <wp:extent cx="6638924" cy="3162300"/>
             <wp:effectExtent l="0" t="0" r="0" b="0"/>
             <wp:docPr id="491529546" name="" title=""/>
             <wp:cNvGraphicFramePr>
@@ -5654,10 +5870,10 @@
                     <pic:cNvPicPr/>
                   </pic:nvPicPr>
                   <pic:blipFill>
-                    <a:blip r:embed="R6b7bfb6242fd4787">
-                      <a:extLst>
+                    <a:blip r:embed="Raaa55d1086194614">
+                      <a:extLst xmlns:a="http://schemas.openxmlformats.org/drawingml/2006/main">
                         <a:ext xmlns:a="http://schemas.openxmlformats.org/drawingml/2006/main" uri="{28A0092B-C50C-407E-A947-70E740481C1C}">
-                          <a14:useLocalDpi val="0"/>
+                          <a14:useLocalDpi xmlns:a14="http://schemas.microsoft.com/office/drawing/2010/main" val="0"/>
                         </a:ext>
                       </a:extLst>
                     </a:blip>
@@ -5666,9 +5882,9 @@
                     </a:stretch>
                   </pic:blipFill>
                   <pic:spPr>
-                    <a:xfrm>
+                    <a:xfrm rot="0" flipH="0" flipV="0">
                       <a:off x="0" y="0"/>
-                      <a:ext cx="6638924" cy="3305175"/>
+                      <a:ext cx="6638924" cy="3162300"/>
                     </a:xfrm>
                     <a:prstGeom prst="rect">
                       <a:avLst/>
@@ -5687,41 +5903,6 @@
         <w:spacing w:before="0" w:beforeAutospacing="off" w:after="160" w:afterAutospacing="off" w:line="279" w:lineRule="auto"/>
         <w:ind/>
       </w:pPr>
-    </w:p>
-    <w:p>
-      <w:pPr>
-        <w:bidi w:val="0"/>
-        <w:spacing w:before="0" w:beforeAutospacing="off" w:after="160" w:afterAutospacing="off" w:line="279" w:lineRule="auto"/>
-        <w:ind/>
-      </w:pPr>
-    </w:p>
-    <w:p>
-      <w:pPr>
-        <w:bidi w:val="0"/>
-        <w:spacing w:before="0" w:beforeAutospacing="off" w:after="160" w:afterAutospacing="off" w:line="279" w:lineRule="auto"/>
-        <w:ind/>
-      </w:pPr>
-    </w:p>
-    <w:p>
-      <w:pPr>
-        <w:bidi w:val="0"/>
-        <w:spacing w:before="0" w:beforeAutospacing="off" w:after="160" w:afterAutospacing="off" w:line="279" w:lineRule="auto"/>
-        <w:ind/>
-      </w:pPr>
-    </w:p>
-    <w:p>
-      <w:pPr>
-        <w:bidi w:val="0"/>
-        <w:spacing w:before="0" w:beforeAutospacing="off" w:after="160" w:afterAutospacing="off" w:line="279" w:lineRule="auto"/>
-        <w:ind/>
-      </w:pPr>
-    </w:p>
-    <w:p>
-      <w:pPr>
-        <w:bidi w:val="0"/>
-        <w:spacing w:before="0" w:beforeAutospacing="off" w:after="160" w:afterAutospacing="off" w:line="279" w:lineRule="auto"/>
-        <w:ind/>
-      </w:pPr>
       <w:r>
         <w:rPr/>
         <w:t>Diagrama de clases:</w:t>
@@ -5730,8 +5911,8 @@
     <w:p>
       <w:r>
         <w:drawing>
-          <wp:inline wp14:editId="3A670C92" wp14:anchorId="2C121557">
-            <wp:extent cx="6248402" cy="5524498"/>
+          <wp:inline wp14:editId="6D53AA6E" wp14:anchorId="2C121557">
+            <wp:extent cx="6248402" cy="4343398"/>
             <wp:effectExtent l="0" t="0" r="0" b="0"/>
             <wp:docPr id="1131132563" name="" title=""/>
             <wp:cNvGraphicFramePr>
@@ -5745,10 +5926,10 @@
                     <pic:cNvPicPr/>
                   </pic:nvPicPr>
                   <pic:blipFill>
-                    <a:blip r:embed="R02648c933f694090">
-                      <a:extLst>
+                    <a:blip r:embed="R5b17dea979e14a93">
+                      <a:extLst xmlns:a="http://schemas.openxmlformats.org/drawingml/2006/main">
                         <a:ext xmlns:a="http://schemas.openxmlformats.org/drawingml/2006/main" uri="{28A0092B-C50C-407E-A947-70E740481C1C}">
-                          <a14:useLocalDpi val="0"/>
+                          <a14:useLocalDpi xmlns:a14="http://schemas.microsoft.com/office/drawing/2010/main" val="0"/>
                         </a:ext>
                       </a:extLst>
                     </a:blip>
@@ -5757,9 +5938,9 @@
                     </a:stretch>
                   </pic:blipFill>
                   <pic:spPr>
-                    <a:xfrm>
+                    <a:xfrm rot="0" flipH="0" flipV="0">
                       <a:off x="0" y="0"/>
-                      <a:ext cx="6248402" cy="5524498"/>
+                      <a:ext cx="6248402" cy="4343398"/>
                     </a:xfrm>
                     <a:prstGeom prst="rect">
                       <a:avLst/>
@@ -5943,33 +6124,6 @@
     </w:p>
     <w:p>
       <w:pPr>
-        <w:pStyle w:val="Normal"/>
-        <w:rPr>
-          <w:sz w:val="24"/>
-          <w:szCs w:val="24"/>
-        </w:rPr>
-      </w:pPr>
-    </w:p>
-    <w:p>
-      <w:pPr>
-        <w:pStyle w:val="Normal"/>
-        <w:rPr>
-          <w:sz w:val="24"/>
-          <w:szCs w:val="24"/>
-        </w:rPr>
-      </w:pPr>
-    </w:p>
-    <w:p>
-      <w:pPr>
-        <w:pStyle w:val="Normal"/>
-        <w:rPr>
-          <w:sz w:val="24"/>
-          <w:szCs w:val="24"/>
-        </w:rPr>
-      </w:pPr>
-    </w:p>
-    <w:p>
-      <w:pPr>
         <w:pStyle w:val="Heading3"/>
         <w:jc w:val="center"/>
       </w:pPr>
@@ -6004,7 +6158,7 @@
       </w:pPr>
       <w:r>
         <w:drawing>
-          <wp:inline wp14:editId="482DE1D4" wp14:anchorId="6313EE07">
+          <wp:inline wp14:editId="14FC4C63" wp14:anchorId="6313EE07">
             <wp:extent cx="5468112" cy="1267002"/>
             <wp:effectExtent l="0" t="0" r="0" b="0"/>
             <wp:docPr id="336690696" name="" title=""/>
@@ -6019,7 +6173,7 @@
                     <pic:cNvPicPr/>
                   </pic:nvPicPr>
                   <pic:blipFill>
-                    <a:blip r:embed="Re686987a833b4570">
+                    <a:blip r:embed="R87f6a61c38aa459f">
                       <a:extLst>
                         <a:ext xmlns:a="http://schemas.openxmlformats.org/drawingml/2006/main" uri="{28A0092B-C50C-407E-A947-70E740481C1C}">
                           <a14:useLocalDpi val="0"/>
@@ -6072,7 +6226,7 @@
       </w:pPr>
       <w:r>
         <w:drawing>
-          <wp:inline wp14:editId="2D82AEFC" wp14:anchorId="5885C83F">
+          <wp:inline wp14:editId="7452D8FA" wp14:anchorId="5885C83F">
             <wp:extent cx="5410953" cy="1924318"/>
             <wp:effectExtent l="0" t="0" r="0" b="0"/>
             <wp:docPr id="315884204" name="" title=""/>
@@ -6087,7 +6241,7 @@
                     <pic:cNvPicPr/>
                   </pic:nvPicPr>
                   <pic:blipFill>
-                    <a:blip r:embed="R8bf33395b1d24241">
+                    <a:blip r:embed="Rdb0e649345694d5c">
                       <a:extLst>
                         <a:ext xmlns:a="http://schemas.openxmlformats.org/drawingml/2006/main" uri="{28A0092B-C50C-407E-A947-70E740481C1C}">
                           <a14:useLocalDpi val="0"/>
@@ -6140,8 +6294,8 @@
       </w:pPr>
       <w:r>
         <w:drawing>
-          <wp:inline wp14:editId="54E2F006" wp14:anchorId="6FB627DD">
-            <wp:extent cx="5496692" cy="1552792"/>
+          <wp:inline wp14:editId="6B2A625F" wp14:anchorId="6FB627DD">
+            <wp:extent cx="5496692" cy="1267042"/>
             <wp:effectExtent l="0" t="0" r="0" b="0"/>
             <wp:docPr id="1375846025" name="" title=""/>
             <wp:cNvGraphicFramePr>
@@ -6155,10 +6309,10 @@
                     <pic:cNvPicPr/>
                   </pic:nvPicPr>
                   <pic:blipFill>
-                    <a:blip r:embed="R46b80340b2754497">
-                      <a:extLst>
+                    <a:blip r:embed="Rbdd545b7f3c84632">
+                      <a:extLst xmlns:a="http://schemas.openxmlformats.org/drawingml/2006/main">
                         <a:ext xmlns:a="http://schemas.openxmlformats.org/drawingml/2006/main" uri="{28A0092B-C50C-407E-A947-70E740481C1C}">
-                          <a14:useLocalDpi val="0"/>
+                          <a14:useLocalDpi xmlns:a14="http://schemas.microsoft.com/office/drawing/2010/main" val="0"/>
                         </a:ext>
                       </a:extLst>
                     </a:blip>
@@ -6167,9 +6321,9 @@
                     </a:stretch>
                   </pic:blipFill>
                   <pic:spPr>
-                    <a:xfrm>
+                    <a:xfrm rot="0" flipH="0" flipV="0">
                       <a:off x="0" y="0"/>
-                      <a:ext cx="5496692" cy="1552792"/>
+                      <a:ext cx="5496692" cy="1267042"/>
                     </a:xfrm>
                     <a:prstGeom prst="rect">
                       <a:avLst/>
@@ -6208,7 +6362,7 @@
       </w:pPr>
       <w:r>
         <w:drawing>
-          <wp:inline wp14:editId="2F025514" wp14:anchorId="2C8E979E">
+          <wp:inline wp14:editId="34AFF735" wp14:anchorId="2C8E979E">
             <wp:extent cx="5258536" cy="1086001"/>
             <wp:effectExtent l="0" t="0" r="0" b="0"/>
             <wp:docPr id="1757425053" name="" title=""/>
@@ -6223,7 +6377,7 @@
                     <pic:cNvPicPr/>
                   </pic:nvPicPr>
                   <pic:blipFill>
-                    <a:blip r:embed="R812e6a6f2d014838">
+                    <a:blip r:embed="Rdc88a66f4be4455b">
                       <a:extLst>
                         <a:ext xmlns:a="http://schemas.openxmlformats.org/drawingml/2006/main" uri="{28A0092B-C50C-407E-A947-70E740481C1C}">
                           <a14:useLocalDpi val="0"/>
@@ -6276,7 +6430,7 @@
       </w:pPr>
       <w:r>
         <w:drawing>
-          <wp:inline wp14:editId="597351ED" wp14:anchorId="643CA99F">
+          <wp:inline wp14:editId="5AF30175" wp14:anchorId="643CA99F">
             <wp:extent cx="4553586" cy="943107"/>
             <wp:effectExtent l="0" t="0" r="0" b="0"/>
             <wp:docPr id="1378627123" name="" title=""/>
@@ -6291,7 +6445,7 @@
                     <pic:cNvPicPr/>
                   </pic:nvPicPr>
                   <pic:blipFill>
-                    <a:blip r:embed="R5b501cc6db4d4b16">
+                    <a:blip r:embed="Rd5ae1cff8b1a4681">
                       <a:extLst>
                         <a:ext xmlns:a="http://schemas.openxmlformats.org/drawingml/2006/main" uri="{28A0092B-C50C-407E-A947-70E740481C1C}">
                           <a14:useLocalDpi val="0"/>
@@ -6903,14 +7057,176 @@
         <w:t>a rendir más.</w:t>
       </w:r>
     </w:p>
+    <w:p>
+      <w:pPr>
+        <w:pStyle w:val="Normal"/>
+        <w:ind w:left="1440"/>
+        <w:rPr>
+          <w:sz w:val="24"/>
+          <w:szCs w:val="24"/>
+        </w:rPr>
+      </w:pPr>
+    </w:p>
+    <w:p>
+      <w:pPr>
+        <w:pStyle w:val="Heading3"/>
+        <w:jc w:val="center"/>
+      </w:pPr>
+      <w:r>
+        <w:rPr/>
+        <w:t>7.2 DESCRIPCION DE LAS PRINCIPALES FUNCIONALIDADES IMPLEMENTADAS:</w:t>
+      </w:r>
+    </w:p>
+    <w:p>
+      <w:pPr>
+        <w:pStyle w:val="Normal"/>
+      </w:pPr>
+    </w:p>
     <w:sectPr>
       <w:pgSz w:w="11906" w:h="16838" w:orient="portrait"/>
       <w:pgMar w:top="720" w:right="720" w:bottom="720" w:left="720" w:header="720" w:footer="720" w:gutter="0"/>
       <w:cols w:space="720"/>
       <w:docGrid w:linePitch="360"/>
+      <w:headerReference w:type="default" r:id="Rf2571f7a28ed4fb8"/>
+      <w:footerReference w:type="default" r:id="R93430d4421684b7e"/>
     </w:sectPr>
   </w:body>
 </w:document>
+</file>
+
+<file path=word/footer.xml><?xml version="1.0" encoding="utf-8"?>
+<w:ftr xmlns:w14="http://schemas.microsoft.com/office/word/2010/wordml" xmlns:w="http://schemas.openxmlformats.org/wordprocessingml/2006/main">
+  <w:tbl>
+    <w:tblPr>
+      <w:tblStyle w:val="TableNormal"/>
+      <w:bidiVisual w:val="0"/>
+      <w:tblW w:w="0" w:type="auto"/>
+      <w:tblLayout w:type="fixed"/>
+      <w:tblLook w:val="06A0" w:firstRow="1" w:lastRow="0" w:firstColumn="1" w:lastColumn="0" w:noHBand="1" w:noVBand="1"/>
+    </w:tblPr>
+    <w:tblGrid>
+      <w:gridCol w:w="3485"/>
+      <w:gridCol w:w="3485"/>
+      <w:gridCol w:w="3485"/>
+    </w:tblGrid>
+    <w:tr>
+      <w:trPr>
+        <w:trHeight w:val="300"/>
+      </w:trPr>
+      <w:tc>
+        <w:tcPr>
+          <w:tcW w:w="3485" w:type="dxa"/>
+          <w:tcMar/>
+        </w:tcPr>
+        <w:p>
+          <w:pPr>
+            <w:pStyle w:val="Header"/>
+            <w:bidi w:val="0"/>
+            <w:ind w:left="-115"/>
+            <w:jc w:val="left"/>
+          </w:pPr>
+        </w:p>
+      </w:tc>
+      <w:tc>
+        <w:tcPr>
+          <w:tcW w:w="3485" w:type="dxa"/>
+          <w:tcMar/>
+        </w:tcPr>
+        <w:p>
+          <w:pPr>
+            <w:pStyle w:val="Header"/>
+            <w:bidi w:val="0"/>
+            <w:jc w:val="center"/>
+          </w:pPr>
+        </w:p>
+      </w:tc>
+      <w:tc>
+        <w:tcPr>
+          <w:tcW w:w="3485" w:type="dxa"/>
+          <w:tcMar/>
+        </w:tcPr>
+        <w:p>
+          <w:pPr>
+            <w:pStyle w:val="Header"/>
+            <w:bidi w:val="0"/>
+            <w:ind w:right="-115"/>
+            <w:jc w:val="right"/>
+          </w:pPr>
+        </w:p>
+      </w:tc>
+    </w:tr>
+  </w:tbl>
+  <w:p>
+    <w:pPr>
+      <w:pStyle w:val="Footer"/>
+      <w:bidi w:val="0"/>
+    </w:pPr>
+  </w:p>
+</w:ftr>
+</file>
+
+<file path=word/header.xml><?xml version="1.0" encoding="utf-8"?>
+<w:hdr xmlns:w14="http://schemas.microsoft.com/office/word/2010/wordml" xmlns:wp="http://schemas.openxmlformats.org/drawingml/2006/wordprocessingDrawing" xmlns:wp14="http://schemas.microsoft.com/office/word/2010/wordprocessingDrawing" xmlns:a="http://schemas.openxmlformats.org/drawingml/2006/main" xmlns:pic="http://schemas.openxmlformats.org/drawingml/2006/picture" xmlns:r="http://schemas.openxmlformats.org/officeDocument/2006/relationships" xmlns:a14="http://schemas.microsoft.com/office/drawing/2010/main" xmlns:w="http://schemas.openxmlformats.org/wordprocessingml/2006/main">
+  <w:p>
+    <w:r>
+      <w:drawing>
+        <wp:anchor distT="0" distB="0" distL="114300" distR="114300" simplePos="0" relativeHeight="251658240" behindDoc="0" locked="0" layoutInCell="1" allowOverlap="1" wp14:editId="10CC085E" wp14:anchorId="6B634E52">
+          <wp:simplePos x="0" y="0"/>
+          <wp:positionH relativeFrom="column">
+            <wp:align>left</wp:align>
+          </wp:positionH>
+          <wp:positionV relativeFrom="paragraph">
+            <wp:posOffset>0</wp:posOffset>
+          </wp:positionV>
+          <wp:extent cx="2400300" cy="447675"/>
+          <wp:effectExtent l="0" t="0" r="0" b="0"/>
+          <wp:wrapSquare wrapText="bothSides"/>
+          <wp:docPr id="824984149" name="" descr="cropped-cropped-canaveral-1.png, Imagen" title=""/>
+          <wp:cNvGraphicFramePr>
+            <a:graphicFrameLocks noChangeAspect="1"/>
+          </wp:cNvGraphicFramePr>
+          <a:graphic>
+            <a:graphicData uri="http://schemas.openxmlformats.org/drawingml/2006/picture">
+              <pic:pic>
+                <pic:nvPicPr>
+                  <pic:cNvPr id="0" name=""/>
+                  <pic:cNvPicPr/>
+                </pic:nvPicPr>
+                <pic:blipFill>
+                  <a:blip r:embed="R19302ca4b62f4b80">
+                    <a:extLst>
+                      <a:ext xmlns:a="http://schemas.openxmlformats.org/drawingml/2006/main" uri="{28A0092B-C50C-407E-A947-70E740481C1C}">
+                        <a14:useLocalDpi val="0"/>
+                      </a:ext>
+                    </a:extLst>
+                  </a:blip>
+                  <a:stretch>
+                    <a:fillRect/>
+                  </a:stretch>
+                </pic:blipFill>
+                <pic:spPr>
+                  <a:xfrm>
+                    <a:off x="0" y="0"/>
+                    <a:ext cx="2400300" cy="447675"/>
+                  </a:xfrm>
+                  <a:prstGeom prst="rect">
+                    <a:avLst/>
+                  </a:prstGeom>
+                </pic:spPr>
+              </pic:pic>
+            </a:graphicData>
+          </a:graphic>
+          <wp14:sizeRelH relativeFrom="page">
+            <wp14:pctWidth>0</wp14:pctWidth>
+          </wp14:sizeRelH>
+          <wp14:sizeRelV relativeFrom="page">
+            <wp14:pctHeight>0</wp14:pctHeight>
+          </wp14:sizeRelV>
+        </wp:anchor>
+      </w:drawing>
+    </w:r>
+  </w:p>
+</w:hdr>
 </file>
 
 <file path=word/intelligence2.xml><?xml version="1.0" encoding="utf-8"?>
@@ -12456,6 +12772,66 @@
       <w:szCs w:val="32"/>
     </w:rPr>
   </w:style>
+  <w:style w:type="paragraph" w:styleId="Header">
+    <w:uiPriority w:val="99"/>
+    <w:name w:val="header"/>
+    <w:basedOn w:val="Normal"/>
+    <w:unhideWhenUsed/>
+    <w:rsid w:val="7CADD867"/>
+    <w:pPr>
+      <w:tabs>
+        <w:tab w:val="center" w:leader="none" w:pos="4680"/>
+        <w:tab w:val="right" w:leader="none" w:pos="9360"/>
+      </w:tabs>
+      <w:spacing w:after="0" w:line="240" w:lineRule="auto"/>
+    </w:pPr>
+  </w:style>
+  <w:style xmlns:w="http://schemas.openxmlformats.org/wordprocessingml/2006/main" w:type="table" w:styleId="TableGrid">
+    <w:name xmlns:w="http://schemas.openxmlformats.org/wordprocessingml/2006/main" w:val="Table Grid"/>
+    <w:basedOn xmlns:w="http://schemas.openxmlformats.org/wordprocessingml/2006/main" w:val="TableNormal"/>
+    <w:uiPriority xmlns:w="http://schemas.openxmlformats.org/wordprocessingml/2006/main" w:val="59"/>
+    <w:rsid xmlns:w="http://schemas.openxmlformats.org/wordprocessingml/2006/main" w:val="00FB4123"/>
+    <w:pPr xmlns:w="http://schemas.openxmlformats.org/wordprocessingml/2006/main">
+      <w:spacing w:after="0" w:line="240" w:lineRule="auto"/>
+    </w:pPr>
+    <w:tblPr xmlns:w="http://schemas.openxmlformats.org/wordprocessingml/2006/main">
+      <w:tblInd w:w="0" w:type="dxa"/>
+      <w:tblBorders>
+        <w:top w:val="single" w:color="000000" w:themeColor="text1" w:sz="4" w:space="0"/>
+        <w:left w:val="single" w:color="000000" w:themeColor="text1" w:sz="4" w:space="0"/>
+        <w:bottom w:val="single" w:color="000000" w:themeColor="text1" w:sz="4" w:space="0"/>
+        <w:right w:val="single" w:color="000000" w:themeColor="text1" w:sz="4" w:space="0"/>
+        <w:insideH w:val="single" w:color="000000" w:themeColor="text1" w:sz="4" w:space="0"/>
+        <w:insideV w:val="single" w:color="000000" w:themeColor="text1" w:sz="4" w:space="0"/>
+      </w:tblBorders>
+      <w:tblCellMar>
+        <w:top w:w="0" w:type="dxa"/>
+        <w:left w:w="108" w:type="dxa"/>
+        <w:bottom w:w="0" w:type="dxa"/>
+        <w:right w:w="108" w:type="dxa"/>
+      </w:tblCellMar>
+    </w:tblPr>
+  </w:style>
+  <w:style xmlns:w14="http://schemas.microsoft.com/office/word/2010/wordml" xmlns:mc="http://schemas.openxmlformats.org/markup-compatibility/2006" xmlns:w="http://schemas.openxmlformats.org/wordprocessingml/2006/main" w:type="character" w:styleId="FooterChar" w:customStyle="1" mc:Ignorable="w14">
+    <w:name xmlns:w="http://schemas.openxmlformats.org/wordprocessingml/2006/main" w:val="Footer Char"/>
+    <w:basedOn xmlns:w="http://schemas.openxmlformats.org/wordprocessingml/2006/main" w:val="DefaultParagraphFont"/>
+    <w:link xmlns:w="http://schemas.openxmlformats.org/wordprocessingml/2006/main" w:val="Footer"/>
+    <w:uiPriority xmlns:w="http://schemas.openxmlformats.org/wordprocessingml/2006/main" w:val="99"/>
+  </w:style>
+  <w:style xmlns:w14="http://schemas.microsoft.com/office/word/2010/wordml" xmlns:mc="http://schemas.openxmlformats.org/markup-compatibility/2006" xmlns:w="http://schemas.openxmlformats.org/wordprocessingml/2006/main" w:type="paragraph" w:styleId="Footer" mc:Ignorable="w14">
+    <w:name xmlns:w="http://schemas.openxmlformats.org/wordprocessingml/2006/main" w:val="footer"/>
+    <w:basedOn xmlns:w="http://schemas.openxmlformats.org/wordprocessingml/2006/main" w:val="Normal"/>
+    <w:link xmlns:w="http://schemas.openxmlformats.org/wordprocessingml/2006/main" w:val="FooterChar"/>
+    <w:uiPriority xmlns:w="http://schemas.openxmlformats.org/wordprocessingml/2006/main" w:val="99"/>
+    <w:unhideWhenUsed xmlns:w="http://schemas.openxmlformats.org/wordprocessingml/2006/main"/>
+    <w:pPr xmlns:w="http://schemas.openxmlformats.org/wordprocessingml/2006/main">
+      <w:tabs xmlns:w="http://schemas.openxmlformats.org/wordprocessingml/2006/main">
+        <w:tab w:val="center" w:pos="4680"/>
+        <w:tab w:val="right" w:pos="9360"/>
+      </w:tabs>
+      <w:spacing xmlns:w="http://schemas.openxmlformats.org/wordprocessingml/2006/main" w:after="0" w:line="240" w:lineRule="auto"/>
+    </w:pPr>
+  </w:style>
 </w:styles>
 </file>
 

</xml_diff>